<commit_message>
Splitted the Laravel I workshop into 2 different documents
</commit_message>
<xml_diff>
--- a/WS6-Laravel I.docx
+++ b/WS6-Laravel I.docx
@@ -82,13 +82,128 @@
           <w:r>
             <w:fldChar w:fldCharType="separate"/>
           </w:r>
-          <w:hyperlink w:anchor="_Toc399243477" w:history="1">
+          <w:bookmarkStart w:id="0" w:name="_GoBack"/>
+          <w:bookmarkEnd w:id="0"/>
+          <w:r>
+            <w:rPr>
+              <w:rStyle w:val="Hyperlink"/>
+              <w:noProof/>
+            </w:rPr>
+            <w:fldChar w:fldCharType="begin"/>
+          </w:r>
+          <w:r>
+            <w:rPr>
+              <w:rStyle w:val="Hyperlink"/>
+              <w:noProof/>
+            </w:rPr>
+            <w:instrText xml:space="preserve"> </w:instrText>
+          </w:r>
+          <w:r>
+            <w:rPr>
+              <w:noProof/>
+            </w:rPr>
+            <w:instrText>HYPERLINK \l "_Toc399245957"</w:instrText>
+          </w:r>
+          <w:r>
+            <w:rPr>
+              <w:rStyle w:val="Hyperlink"/>
+              <w:noProof/>
+            </w:rPr>
+            <w:instrText xml:space="preserve"> </w:instrText>
+          </w:r>
+          <w:r>
+            <w:rPr>
+              <w:rStyle w:val="Hyperlink"/>
+              <w:noProof/>
+            </w:rPr>
+          </w:r>
+          <w:r>
+            <w:rPr>
+              <w:rStyle w:val="Hyperlink"/>
+              <w:noProof/>
+            </w:rPr>
+            <w:fldChar w:fldCharType="separate"/>
+          </w:r>
+          <w:r>
+            <w:rPr>
+              <w:rStyle w:val="Hyperlink"/>
+              <w:noProof/>
+            </w:rPr>
+            <w:t>Vad är Laravel?</w:t>
+          </w:r>
+          <w:r>
+            <w:rPr>
+              <w:noProof/>
+              <w:webHidden/>
+            </w:rPr>
+            <w:tab/>
+          </w:r>
+          <w:r>
+            <w:rPr>
+              <w:noProof/>
+              <w:webHidden/>
+            </w:rPr>
+            <w:fldChar w:fldCharType="begin"/>
+          </w:r>
+          <w:r>
+            <w:rPr>
+              <w:noProof/>
+              <w:webHidden/>
+            </w:rPr>
+            <w:instrText xml:space="preserve"> PAGEREF _Toc399245957 \h </w:instrText>
+          </w:r>
+          <w:r>
+            <w:rPr>
+              <w:noProof/>
+              <w:webHidden/>
+            </w:rPr>
+          </w:r>
+          <w:r>
+            <w:rPr>
+              <w:noProof/>
+              <w:webHidden/>
+            </w:rPr>
+            <w:fldChar w:fldCharType="separate"/>
+          </w:r>
+          <w:r>
+            <w:rPr>
+              <w:noProof/>
+              <w:webHidden/>
+            </w:rPr>
+            <w:t>2</w:t>
+          </w:r>
+          <w:r>
+            <w:rPr>
+              <w:noProof/>
+              <w:webHidden/>
+            </w:rPr>
+            <w:fldChar w:fldCharType="end"/>
+          </w:r>
+          <w:r>
+            <w:rPr>
+              <w:rStyle w:val="Hyperlink"/>
+              <w:noProof/>
+            </w:rPr>
+            <w:fldChar w:fldCharType="end"/>
+          </w:r>
+        </w:p>
+        <w:p>
+          <w:pPr>
+            <w:pStyle w:val="TOC1"/>
+            <w:tabs>
+              <w:tab w:val="right" w:leader="dot" w:pos="9062"/>
+            </w:tabs>
+            <w:rPr>
+              <w:noProof/>
+            </w:rPr>
+          </w:pPr>
+          <w:hyperlink w:anchor="_Toc399245958" w:history="1">
             <w:r>
               <w:rPr>
                 <w:rStyle w:val="Hyperlink"/>
                 <w:noProof/>
               </w:rPr>
-              <w:t>Vad är Laravel?</w:t>
+              <w:t>Vad är MVC?</w:t>
             </w:r>
             <w:r>
               <w:rPr>
@@ -109,7 +224,7 @@
                 <w:noProof/>
                 <w:webHidden/>
               </w:rPr>
-              <w:instrText xml:space="preserve"> PAGEREF _Toc399243477 \h </w:instrText>
+              <w:instrText xml:space="preserve"> PAGEREF _Toc399245958 \h </w:instrText>
             </w:r>
             <w:r>
               <w:rPr>
@@ -150,13 +265,13 @@
               <w:noProof/>
             </w:rPr>
           </w:pPr>
-          <w:hyperlink w:anchor="_Toc399243478" w:history="1">
+          <w:hyperlink w:anchor="_Toc399245959" w:history="1">
             <w:r>
               <w:rPr>
                 <w:rStyle w:val="Hyperlink"/>
                 <w:noProof/>
               </w:rPr>
-              <w:t>Vad är MVC?</w:t>
+              <w:t>Vilka verktyg behövs i vår utvecklingsmiljö?</w:t>
             </w:r>
             <w:r>
               <w:rPr>
@@ -177,7 +292,7 @@
                 <w:noProof/>
                 <w:webHidden/>
               </w:rPr>
-              <w:instrText xml:space="preserve"> PAGEREF _Toc399243478 \h </w:instrText>
+              <w:instrText xml:space="preserve"> PAGEREF _Toc399245959 \h </w:instrText>
             </w:r>
             <w:r>
               <w:rPr>
@@ -218,75 +333,7 @@
               <w:noProof/>
             </w:rPr>
           </w:pPr>
-          <w:hyperlink w:anchor="_Toc399243479" w:history="1">
-            <w:r>
-              <w:rPr>
-                <w:rStyle w:val="Hyperlink"/>
-                <w:noProof/>
-              </w:rPr>
-              <w:t>Vilka verktyg behövs i vår utvecklingsmiljö?</w:t>
-            </w:r>
-            <w:r>
-              <w:rPr>
-                <w:noProof/>
-                <w:webHidden/>
-              </w:rPr>
-              <w:tab/>
-            </w:r>
-            <w:r>
-              <w:rPr>
-                <w:noProof/>
-                <w:webHidden/>
-              </w:rPr>
-              <w:fldChar w:fldCharType="begin"/>
-            </w:r>
-            <w:r>
-              <w:rPr>
-                <w:noProof/>
-                <w:webHidden/>
-              </w:rPr>
-              <w:instrText xml:space="preserve"> PAGEREF _Toc399243479 \h </w:instrText>
-            </w:r>
-            <w:r>
-              <w:rPr>
-                <w:noProof/>
-                <w:webHidden/>
-              </w:rPr>
-            </w:r>
-            <w:r>
-              <w:rPr>
-                <w:noProof/>
-                <w:webHidden/>
-              </w:rPr>
-              <w:fldChar w:fldCharType="separate"/>
-            </w:r>
-            <w:r>
-              <w:rPr>
-                <w:noProof/>
-                <w:webHidden/>
-              </w:rPr>
-              <w:t>2</w:t>
-            </w:r>
-            <w:r>
-              <w:rPr>
-                <w:noProof/>
-                <w:webHidden/>
-              </w:rPr>
-              <w:fldChar w:fldCharType="end"/>
-            </w:r>
-          </w:hyperlink>
-        </w:p>
-        <w:p>
-          <w:pPr>
-            <w:pStyle w:val="TOC1"/>
-            <w:tabs>
-              <w:tab w:val="right" w:leader="dot" w:pos="9062"/>
-            </w:tabs>
-            <w:rPr>
-              <w:noProof/>
-            </w:rPr>
-          </w:pPr>
-          <w:hyperlink w:anchor="_Toc399243480" w:history="1">
+          <w:hyperlink w:anchor="_Toc399245960" w:history="1">
             <w:r>
               <w:rPr>
                 <w:rStyle w:val="Hyperlink"/>
@@ -313,7 +360,7 @@
                 <w:noProof/>
                 <w:webHidden/>
               </w:rPr>
-              <w:instrText xml:space="preserve"> PAGEREF _Toc399243480 \h </w:instrText>
+              <w:instrText xml:space="preserve"> PAGEREF _Toc399245960 \h </w:instrText>
             </w:r>
             <w:r>
               <w:rPr>
@@ -354,7 +401,7 @@
               <w:noProof/>
             </w:rPr>
           </w:pPr>
-          <w:hyperlink w:anchor="_Toc399243481" w:history="1">
+          <w:hyperlink w:anchor="_Toc399245961" w:history="1">
             <w:r>
               <w:rPr>
                 <w:rStyle w:val="Hyperlink"/>
@@ -382,7 +429,7 @@
                 <w:noProof/>
                 <w:webHidden/>
               </w:rPr>
-              <w:instrText xml:space="preserve"> PAGEREF _Toc399243481 \h </w:instrText>
+              <w:instrText xml:space="preserve"> PAGEREF _Toc399245961 \h </w:instrText>
             </w:r>
             <w:r>
               <w:rPr>
@@ -423,7 +470,7 @@
               <w:noProof/>
             </w:rPr>
           </w:pPr>
-          <w:hyperlink w:anchor="_Toc399243482" w:history="1">
+          <w:hyperlink w:anchor="_Toc399245962" w:history="1">
             <w:r>
               <w:rPr>
                 <w:rStyle w:val="Hyperlink"/>
@@ -450,7 +497,7 @@
                 <w:noProof/>
                 <w:webHidden/>
               </w:rPr>
-              <w:instrText xml:space="preserve"> PAGEREF _Toc399243482 \h </w:instrText>
+              <w:instrText xml:space="preserve"> PAGEREF _Toc399245962 \h </w:instrText>
             </w:r>
             <w:r>
               <w:rPr>
@@ -491,7 +538,7 @@
               <w:noProof/>
             </w:rPr>
           </w:pPr>
-          <w:hyperlink w:anchor="_Toc399243483" w:history="1">
+          <w:hyperlink w:anchor="_Toc399245963" w:history="1">
             <w:r>
               <w:rPr>
                 <w:rStyle w:val="Hyperlink"/>
@@ -519,7 +566,7 @@
                 <w:noProof/>
                 <w:webHidden/>
               </w:rPr>
-              <w:instrText xml:space="preserve"> PAGEREF _Toc399243483 \h </w:instrText>
+              <w:instrText xml:space="preserve"> PAGEREF _Toc399245963 \h </w:instrText>
             </w:r>
             <w:r>
               <w:rPr>
@@ -560,7 +607,7 @@
               <w:noProof/>
             </w:rPr>
           </w:pPr>
-          <w:hyperlink w:anchor="_Toc399243484" w:history="1">
+          <w:hyperlink w:anchor="_Toc399245964" w:history="1">
             <w:r>
               <w:rPr>
                 <w:rStyle w:val="Hyperlink"/>
@@ -588,7 +635,7 @@
                 <w:noProof/>
                 <w:webHidden/>
               </w:rPr>
-              <w:instrText xml:space="preserve"> PAGEREF _Toc399243484 \h </w:instrText>
+              <w:instrText xml:space="preserve"> PAGEREF _Toc399245964 \h </w:instrText>
             </w:r>
             <w:r>
               <w:rPr>
@@ -629,7 +676,7 @@
               <w:noProof/>
             </w:rPr>
           </w:pPr>
-          <w:hyperlink w:anchor="_Toc399243485" w:history="1">
+          <w:hyperlink w:anchor="_Toc399245965" w:history="1">
             <w:r>
               <w:rPr>
                 <w:rStyle w:val="Hyperlink"/>
@@ -656,7 +703,7 @@
                 <w:noProof/>
                 <w:webHidden/>
               </w:rPr>
-              <w:instrText xml:space="preserve"> PAGEREF _Toc399243485 \h </w:instrText>
+              <w:instrText xml:space="preserve"> PAGEREF _Toc399245965 \h </w:instrText>
             </w:r>
             <w:r>
               <w:rPr>
@@ -697,13 +744,13 @@
               <w:noProof/>
             </w:rPr>
           </w:pPr>
-          <w:hyperlink w:anchor="_Toc399243486" w:history="1">
+          <w:hyperlink w:anchor="_Toc399245966" w:history="1">
             <w:r>
               <w:rPr>
                 <w:rStyle w:val="Hyperlink"/>
                 <w:noProof/>
               </w:rPr>
-              <w:t>Vad är RESTful?</w:t>
+              <w:t>Forms</w:t>
             </w:r>
             <w:r>
               <w:rPr>
@@ -724,7 +771,7 @@
                 <w:noProof/>
                 <w:webHidden/>
               </w:rPr>
-              <w:instrText xml:space="preserve"> PAGEREF _Toc399243486 \h </w:instrText>
+              <w:instrText xml:space="preserve"> PAGEREF _Toc399245966 \h </w:instrText>
             </w:r>
             <w:r>
               <w:rPr>
@@ -757,7 +804,7 @@
         </w:p>
         <w:p>
           <w:pPr>
-            <w:pStyle w:val="TOC1"/>
+            <w:pStyle w:val="TOC2"/>
             <w:tabs>
               <w:tab w:val="right" w:leader="dot" w:pos="9062"/>
             </w:tabs>
@@ -765,13 +812,14 @@
               <w:noProof/>
             </w:rPr>
           </w:pPr>
-          <w:hyperlink w:anchor="_Toc399243487" w:history="1">
+          <w:hyperlink w:anchor="_Toc399245967" w:history="1">
             <w:r>
               <w:rPr>
                 <w:rStyle w:val="Hyperlink"/>
                 <w:noProof/>
+                <w:lang w:val="en-US"/>
               </w:rPr>
-              <w:t>Att sätta upp ett inloggningssystem i Laravel</w:t>
+              <w:t>Validation</w:t>
             </w:r>
             <w:r>
               <w:rPr>
@@ -792,7 +840,7 @@
                 <w:noProof/>
                 <w:webHidden/>
               </w:rPr>
-              <w:instrText xml:space="preserve"> PAGEREF _Toc399243487 \h </w:instrText>
+              <w:instrText xml:space="preserve"> PAGEREF _Toc399245967 \h </w:instrText>
             </w:r>
             <w:r>
               <w:rPr>
@@ -855,7 +903,7 @@
           <w:lang w:eastAsia="sv-SE"/>
         </w:rPr>
       </w:pPr>
-      <w:bookmarkStart w:id="0" w:name="_Toc399243477"/>
+      <w:bookmarkStart w:id="1" w:name="_Toc399245957"/>
       <w:r>
         <w:lastRenderedPageBreak/>
         <w:t xml:space="preserve">Vad är </w:t>
@@ -872,7 +920,7 @@
         </w:rPr>
         <w:t>?</w:t>
       </w:r>
-      <w:bookmarkEnd w:id="0"/>
+      <w:bookmarkEnd w:id="1"/>
     </w:p>
     <w:p>
       <w:pPr>
@@ -1799,14 +1847,14 @@
           <w:lang w:eastAsia="sv-SE"/>
         </w:rPr>
       </w:pPr>
-      <w:bookmarkStart w:id="1" w:name="_Toc399243478"/>
+      <w:bookmarkStart w:id="2" w:name="_Toc399245958"/>
       <w:r>
         <w:rPr>
           <w:lang w:eastAsia="sv-SE"/>
         </w:rPr>
         <w:t>Vad är MVC?</w:t>
       </w:r>
-      <w:bookmarkEnd w:id="1"/>
+      <w:bookmarkEnd w:id="2"/>
     </w:p>
     <w:p>
       <w:pPr>
@@ -2733,14 +2781,14 @@
           <w:lang w:eastAsia="sv-SE"/>
         </w:rPr>
       </w:pPr>
-      <w:bookmarkStart w:id="2" w:name="_Toc399243479"/>
+      <w:bookmarkStart w:id="3" w:name="_Toc399245959"/>
       <w:r>
         <w:rPr>
           <w:lang w:eastAsia="sv-SE"/>
         </w:rPr>
         <w:t>Vilka verktyg behövs i vår utvecklingsmiljö?</w:t>
       </w:r>
-      <w:bookmarkEnd w:id="2"/>
+      <w:bookmarkEnd w:id="3"/>
     </w:p>
     <w:p>
       <w:pPr>
@@ -3667,14 +3715,14 @@
           <w:lang w:eastAsia="sv-SE"/>
         </w:rPr>
       </w:pPr>
-      <w:bookmarkStart w:id="3" w:name="_Toc399243480"/>
+      <w:bookmarkStart w:id="4" w:name="_Toc399245960"/>
       <w:r>
         <w:rPr>
           <w:lang w:eastAsia="sv-SE"/>
         </w:rPr>
         <w:t>Att sätta upp ett projekt</w:t>
       </w:r>
-      <w:bookmarkEnd w:id="3"/>
+      <w:bookmarkEnd w:id="4"/>
     </w:p>
     <w:p>
       <w:pPr>
@@ -4596,14 +4644,14 @@
           <w:lang w:val="en-US" w:eastAsia="sv-SE"/>
         </w:rPr>
       </w:pPr>
-      <w:bookmarkStart w:id="4" w:name="_Toc399243481"/>
+      <w:bookmarkStart w:id="5" w:name="_Toc399245961"/>
       <w:r>
         <w:rPr>
           <w:lang w:val="en-US" w:eastAsia="sv-SE"/>
         </w:rPr>
         <w:t>Routing</w:t>
       </w:r>
-      <w:bookmarkEnd w:id="4"/>
+      <w:bookmarkEnd w:id="5"/>
     </w:p>
     <w:p>
       <w:pPr>
@@ -5524,7 +5572,7 @@
           <w:lang w:eastAsia="sv-SE"/>
         </w:rPr>
       </w:pPr>
-      <w:bookmarkStart w:id="5" w:name="_Toc399243482"/>
+      <w:bookmarkStart w:id="6" w:name="_Toc399245962"/>
       <w:r>
         <w:rPr>
           <w:lang w:eastAsia="sv-SE"/>
@@ -5538,7 +5586,7 @@
         </w:rPr>
         <w:t>Blade</w:t>
       </w:r>
-      <w:bookmarkEnd w:id="5"/>
+      <w:bookmarkEnd w:id="6"/>
       <w:proofErr w:type="spellEnd"/>
     </w:p>
     <w:p>
@@ -6466,14 +6514,14 @@
           <w:lang w:val="en-US" w:eastAsia="sv-SE"/>
         </w:rPr>
       </w:pPr>
-      <w:bookmarkStart w:id="6" w:name="_Toc399243483"/>
+      <w:bookmarkStart w:id="7" w:name="_Toc399245963"/>
       <w:r>
         <w:rPr>
           <w:lang w:val="en-US" w:eastAsia="sv-SE"/>
         </w:rPr>
         <w:t>Controllers</w:t>
       </w:r>
-      <w:bookmarkEnd w:id="6"/>
+      <w:bookmarkEnd w:id="7"/>
     </w:p>
     <w:p>
       <w:pPr>
@@ -7400,7 +7448,7 @@
           <w:lang w:val="en-US" w:eastAsia="sv-SE"/>
         </w:rPr>
       </w:pPr>
-      <w:bookmarkStart w:id="7" w:name="_Toc399243484"/>
+      <w:bookmarkStart w:id="8" w:name="_Toc399245964"/>
       <w:proofErr w:type="spellStart"/>
       <w:r>
         <w:rPr>
@@ -7408,7 +7456,7 @@
         </w:rPr>
         <w:t>RESTful</w:t>
       </w:r>
-      <w:bookmarkEnd w:id="7"/>
+      <w:bookmarkEnd w:id="8"/>
       <w:proofErr w:type="spellEnd"/>
     </w:p>
     <w:p>
@@ -8337,7 +8385,7 @@
           <w:lang w:eastAsia="sv-SE"/>
         </w:rPr>
       </w:pPr>
-      <w:bookmarkStart w:id="8" w:name="_Toc399243485"/>
+      <w:bookmarkStart w:id="9" w:name="_Toc399245965"/>
       <w:r>
         <w:rPr>
           <w:lang w:eastAsia="sv-SE"/>
@@ -8358,7 +8406,7 @@
         </w:rPr>
         <w:t>?</w:t>
       </w:r>
-      <w:bookmarkEnd w:id="8"/>
+      <w:bookmarkEnd w:id="9"/>
     </w:p>
     <w:p>
       <w:pPr>
@@ -8366,103 +8414,81 @@
           <w:lang w:eastAsia="sv-SE"/>
         </w:rPr>
       </w:pPr>
-      <w:proofErr w:type="spellStart"/>
-      <w:r>
-        <w:rPr>
-          <w:lang w:eastAsia="sv-SE"/>
-        </w:rPr>
-        <w:t>Lorem</w:t>
-      </w:r>
-      <w:proofErr w:type="spellEnd"/>
-      <w:r>
-        <w:rPr>
-          <w:lang w:eastAsia="sv-SE"/>
-        </w:rPr>
-        <w:t xml:space="preserve"> </w:t>
-      </w:r>
-      <w:proofErr w:type="spellStart"/>
-      <w:r>
-        <w:rPr>
-          <w:lang w:eastAsia="sv-SE"/>
-        </w:rPr>
-        <w:t>ipsum</w:t>
-      </w:r>
-      <w:proofErr w:type="spellEnd"/>
-      <w:r>
-        <w:rPr>
-          <w:lang w:eastAsia="sv-SE"/>
-        </w:rPr>
-        <w:t xml:space="preserve"> </w:t>
-      </w:r>
-      <w:proofErr w:type="spellStart"/>
-      <w:r>
-        <w:rPr>
-          <w:lang w:eastAsia="sv-SE"/>
-        </w:rPr>
-        <w:t>dolor</w:t>
-      </w:r>
-      <w:proofErr w:type="spellEnd"/>
-      <w:r>
-        <w:rPr>
-          <w:lang w:eastAsia="sv-SE"/>
-        </w:rPr>
-        <w:t xml:space="preserve"> </w:t>
-      </w:r>
-      <w:proofErr w:type="spellStart"/>
-      <w:r>
-        <w:rPr>
-          <w:lang w:eastAsia="sv-SE"/>
-        </w:rPr>
-        <w:t>sit</w:t>
-      </w:r>
-      <w:proofErr w:type="spellEnd"/>
-      <w:r>
-        <w:rPr>
-          <w:lang w:eastAsia="sv-SE"/>
-        </w:rPr>
-        <w:t xml:space="preserve"> </w:t>
-      </w:r>
-      <w:proofErr w:type="spellStart"/>
-      <w:r>
-        <w:rPr>
-          <w:lang w:eastAsia="sv-SE"/>
+      <w:r>
+        <w:rPr>
+          <w:lang w:val="en-US" w:eastAsia="sv-SE"/>
+        </w:rPr>
+        <w:t xml:space="preserve">Lorem ipsum </w:t>
+      </w:r>
+      <w:proofErr w:type="gramStart"/>
+      <w:r>
+        <w:rPr>
+          <w:lang w:val="en-US" w:eastAsia="sv-SE"/>
+        </w:rPr>
+        <w:t>dolor sit</w:t>
+      </w:r>
+      <w:proofErr w:type="gramEnd"/>
+      <w:r>
+        <w:rPr>
+          <w:lang w:val="en-US" w:eastAsia="sv-SE"/>
+        </w:rPr>
+        <w:t xml:space="preserve"> </w:t>
+      </w:r>
+      <w:proofErr w:type="spellStart"/>
+      <w:r>
+        <w:rPr>
+          <w:lang w:val="en-US" w:eastAsia="sv-SE"/>
         </w:rPr>
         <w:t>amet</w:t>
       </w:r>
       <w:proofErr w:type="spellEnd"/>
       <w:r>
         <w:rPr>
-          <w:lang w:eastAsia="sv-SE"/>
+          <w:lang w:val="en-US" w:eastAsia="sv-SE"/>
         </w:rPr>
         <w:t xml:space="preserve">, </w:t>
       </w:r>
       <w:proofErr w:type="spellStart"/>
       <w:r>
         <w:rPr>
-          <w:lang w:eastAsia="sv-SE"/>
+          <w:lang w:val="en-US" w:eastAsia="sv-SE"/>
         </w:rPr>
         <w:t>consectetur</w:t>
       </w:r>
       <w:proofErr w:type="spellEnd"/>
       <w:r>
         <w:rPr>
-          <w:lang w:eastAsia="sv-SE"/>
-        </w:rPr>
-        <w:t xml:space="preserve"> </w:t>
-      </w:r>
-      <w:proofErr w:type="spellStart"/>
-      <w:r>
-        <w:rPr>
-          <w:lang w:eastAsia="sv-SE"/>
+          <w:lang w:val="en-US" w:eastAsia="sv-SE"/>
+        </w:rPr>
+        <w:t xml:space="preserve"> </w:t>
+      </w:r>
+      <w:proofErr w:type="spellStart"/>
+      <w:r>
+        <w:rPr>
+          <w:lang w:val="en-US" w:eastAsia="sv-SE"/>
         </w:rPr>
         <w:t>adipiscing</w:t>
       </w:r>
       <w:proofErr w:type="spellEnd"/>
       <w:r>
         <w:rPr>
-          <w:lang w:eastAsia="sv-SE"/>
-        </w:rPr>
-        <w:t xml:space="preserve"> elit. </w:t>
+          <w:lang w:val="en-US" w:eastAsia="sv-SE"/>
+        </w:rPr>
+        <w:t xml:space="preserve"> </w:t>
+      </w:r>
+      <w:proofErr w:type="spellStart"/>
+      <w:r>
+        <w:rPr>
+          <w:lang w:val="en-US" w:eastAsia="sv-SE"/>
+        </w:rPr>
+        <w:t>elit</w:t>
+      </w:r>
+      <w:proofErr w:type="spellEnd"/>
+      <w:r>
+        <w:rPr>
+          <w:lang w:val="en-US" w:eastAsia="sv-SE"/>
+        </w:rPr>
+        <w:t xml:space="preserve">. </w:t>
       </w:r>
       <w:proofErr w:type="spellStart"/>
       <w:r>
@@ -9307,6 +9333,7 @@
           <w:lang w:eastAsia="sv-SE"/>
         </w:rPr>
       </w:pPr>
+      <w:bookmarkStart w:id="10" w:name="_Toc399245966"/>
       <w:r>
         <w:rPr>
           <w:lang w:eastAsia="sv-SE"/>
@@ -9314,6 +9341,7 @@
         <w:lastRenderedPageBreak/>
         <w:t>Forms</w:t>
       </w:r>
+      <w:bookmarkEnd w:id="10"/>
     </w:p>
     <w:p>
       <w:pPr>
@@ -10240,12 +10268,14 @@
           <w:lang w:val="en-US" w:eastAsia="sv-SE"/>
         </w:rPr>
       </w:pPr>
+      <w:bookmarkStart w:id="11" w:name="_Toc399245967"/>
       <w:r>
         <w:rPr>
           <w:lang w:val="en-US" w:eastAsia="sv-SE"/>
         </w:rPr>
         <w:t>Validation</w:t>
       </w:r>
+      <w:bookmarkEnd w:id="11"/>
     </w:p>
     <w:p>
       <w:pPr>
@@ -11157,2230 +11187,6 @@
         </w:rPr>
         <w:t>.</w:t>
       </w:r>
-    </w:p>
-    <w:p>
-      <w:pPr>
-        <w:rPr>
-          <w:lang w:eastAsia="sv-SE"/>
-        </w:rPr>
-      </w:pPr>
-    </w:p>
-    <w:p>
-      <w:pPr>
-        <w:pStyle w:val="Heading1"/>
-        <w:rPr>
-          <w:highlight w:val="yellow"/>
-          <w:lang w:eastAsia="sv-SE"/>
-        </w:rPr>
-      </w:pPr>
-      <w:bookmarkStart w:id="9" w:name="_Toc399243487"/>
-      <w:r>
-        <w:rPr>
-          <w:highlight w:val="yellow"/>
-          <w:lang w:eastAsia="sv-SE"/>
-        </w:rPr>
-        <w:t>Att sätta upp ett inloggningssystem</w:t>
-      </w:r>
-      <w:r>
-        <w:rPr>
-          <w:highlight w:val="yellow"/>
-          <w:lang w:eastAsia="sv-SE"/>
-        </w:rPr>
-        <w:t xml:space="preserve"> i </w:t>
-      </w:r>
-      <w:proofErr w:type="spellStart"/>
-      <w:r>
-        <w:rPr>
-          <w:highlight w:val="yellow"/>
-          <w:lang w:eastAsia="sv-SE"/>
-        </w:rPr>
-        <w:t>Laravel</w:t>
-      </w:r>
-      <w:bookmarkEnd w:id="9"/>
-      <w:proofErr w:type="spellEnd"/>
-      <w:r>
-        <w:rPr>
-          <w:highlight w:val="yellow"/>
-          <w:lang w:eastAsia="sv-SE"/>
-        </w:rPr>
-        <w:t xml:space="preserve"> (placering i </w:t>
-      </w:r>
-      <w:proofErr w:type="spellStart"/>
-      <w:r>
-        <w:rPr>
-          <w:highlight w:val="yellow"/>
-          <w:lang w:eastAsia="sv-SE"/>
-        </w:rPr>
-        <w:t>Laravel</w:t>
-      </w:r>
-      <w:proofErr w:type="spellEnd"/>
-      <w:r>
-        <w:rPr>
-          <w:highlight w:val="yellow"/>
-          <w:lang w:eastAsia="sv-SE"/>
-        </w:rPr>
-        <w:t xml:space="preserve"> II?)</w:t>
-      </w:r>
-    </w:p>
-    <w:p>
-      <w:pPr>
-        <w:rPr>
-          <w:lang w:eastAsia="sv-SE"/>
-        </w:rPr>
-      </w:pPr>
-      <w:r>
-        <w:rPr>
-          <w:highlight w:val="yellow"/>
-          <w:lang w:val="en-US" w:eastAsia="sv-SE"/>
-        </w:rPr>
-        <w:t xml:space="preserve">Lorem ipsum </w:t>
-      </w:r>
-      <w:proofErr w:type="gramStart"/>
-      <w:r>
-        <w:rPr>
-          <w:highlight w:val="yellow"/>
-          <w:lang w:val="en-US" w:eastAsia="sv-SE"/>
-        </w:rPr>
-        <w:t>dolor sit</w:t>
-      </w:r>
-      <w:proofErr w:type="gramEnd"/>
-      <w:r>
-        <w:rPr>
-          <w:highlight w:val="yellow"/>
-          <w:lang w:val="en-US" w:eastAsia="sv-SE"/>
-        </w:rPr>
-        <w:t xml:space="preserve"> </w:t>
-      </w:r>
-      <w:proofErr w:type="spellStart"/>
-      <w:r>
-        <w:rPr>
-          <w:highlight w:val="yellow"/>
-          <w:lang w:val="en-US" w:eastAsia="sv-SE"/>
-        </w:rPr>
-        <w:t>amet</w:t>
-      </w:r>
-      <w:proofErr w:type="spellEnd"/>
-      <w:r>
-        <w:rPr>
-          <w:highlight w:val="yellow"/>
-          <w:lang w:val="en-US" w:eastAsia="sv-SE"/>
-        </w:rPr>
-        <w:t xml:space="preserve">, </w:t>
-      </w:r>
-      <w:proofErr w:type="spellStart"/>
-      <w:r>
-        <w:rPr>
-          <w:highlight w:val="yellow"/>
-          <w:lang w:val="en-US" w:eastAsia="sv-SE"/>
-        </w:rPr>
-        <w:t>consectetur</w:t>
-      </w:r>
-      <w:proofErr w:type="spellEnd"/>
-      <w:r>
-        <w:rPr>
-          <w:highlight w:val="yellow"/>
-          <w:lang w:val="en-US" w:eastAsia="sv-SE"/>
-        </w:rPr>
-        <w:t xml:space="preserve"> </w:t>
-      </w:r>
-      <w:proofErr w:type="spellStart"/>
-      <w:r>
-        <w:rPr>
-          <w:highlight w:val="yellow"/>
-          <w:lang w:val="en-US" w:eastAsia="sv-SE"/>
-        </w:rPr>
-        <w:t>adipiscing</w:t>
-      </w:r>
-      <w:proofErr w:type="spellEnd"/>
-      <w:r>
-        <w:rPr>
-          <w:highlight w:val="yellow"/>
-          <w:lang w:val="en-US" w:eastAsia="sv-SE"/>
-        </w:rPr>
-        <w:t xml:space="preserve"> </w:t>
-      </w:r>
-      <w:proofErr w:type="spellStart"/>
-      <w:r>
-        <w:rPr>
-          <w:highlight w:val="yellow"/>
-          <w:lang w:val="en-US" w:eastAsia="sv-SE"/>
-        </w:rPr>
-        <w:t>elit</w:t>
-      </w:r>
-      <w:proofErr w:type="spellEnd"/>
-      <w:r>
-        <w:rPr>
-          <w:highlight w:val="yellow"/>
-          <w:lang w:val="en-US" w:eastAsia="sv-SE"/>
-        </w:rPr>
-        <w:t xml:space="preserve">. </w:t>
-      </w:r>
-      <w:proofErr w:type="spellStart"/>
-      <w:r>
-        <w:rPr>
-          <w:highlight w:val="yellow"/>
-          <w:lang w:eastAsia="sv-SE"/>
-        </w:rPr>
-        <w:t>Morbi</w:t>
-      </w:r>
-      <w:proofErr w:type="spellEnd"/>
-      <w:r>
-        <w:rPr>
-          <w:highlight w:val="yellow"/>
-          <w:lang w:eastAsia="sv-SE"/>
-        </w:rPr>
-        <w:t xml:space="preserve"> elit </w:t>
-      </w:r>
-      <w:proofErr w:type="spellStart"/>
-      <w:r>
-        <w:rPr>
-          <w:highlight w:val="yellow"/>
-          <w:lang w:eastAsia="sv-SE"/>
-        </w:rPr>
-        <w:t>sapien</w:t>
-      </w:r>
-      <w:proofErr w:type="spellEnd"/>
-      <w:r>
-        <w:rPr>
-          <w:highlight w:val="yellow"/>
-          <w:lang w:eastAsia="sv-SE"/>
-        </w:rPr>
-        <w:t xml:space="preserve">, tempus </w:t>
-      </w:r>
-      <w:proofErr w:type="spellStart"/>
-      <w:r>
-        <w:rPr>
-          <w:highlight w:val="yellow"/>
-          <w:lang w:eastAsia="sv-SE"/>
-        </w:rPr>
-        <w:t>sit</w:t>
-      </w:r>
-      <w:proofErr w:type="spellEnd"/>
-      <w:r>
-        <w:rPr>
-          <w:highlight w:val="yellow"/>
-          <w:lang w:eastAsia="sv-SE"/>
-        </w:rPr>
-        <w:t xml:space="preserve"> </w:t>
-      </w:r>
-      <w:proofErr w:type="spellStart"/>
-      <w:r>
-        <w:rPr>
-          <w:highlight w:val="yellow"/>
-          <w:lang w:eastAsia="sv-SE"/>
-        </w:rPr>
-        <w:t>amet</w:t>
-      </w:r>
-      <w:proofErr w:type="spellEnd"/>
-      <w:r>
-        <w:rPr>
-          <w:highlight w:val="yellow"/>
-          <w:lang w:eastAsia="sv-SE"/>
-        </w:rPr>
-        <w:t xml:space="preserve"> </w:t>
-      </w:r>
-      <w:proofErr w:type="spellStart"/>
-      <w:r>
-        <w:rPr>
-          <w:highlight w:val="yellow"/>
-          <w:lang w:eastAsia="sv-SE"/>
-        </w:rPr>
-        <w:t>hendrerit</w:t>
-      </w:r>
-      <w:proofErr w:type="spellEnd"/>
-      <w:r>
-        <w:rPr>
-          <w:highlight w:val="yellow"/>
-          <w:lang w:eastAsia="sv-SE"/>
-        </w:rPr>
-        <w:t xml:space="preserve"> </w:t>
-      </w:r>
-      <w:proofErr w:type="spellStart"/>
-      <w:r>
-        <w:rPr>
-          <w:highlight w:val="yellow"/>
-          <w:lang w:eastAsia="sv-SE"/>
-        </w:rPr>
-        <w:t>volutpat</w:t>
-      </w:r>
-      <w:proofErr w:type="spellEnd"/>
-      <w:r>
-        <w:rPr>
-          <w:highlight w:val="yellow"/>
-          <w:lang w:eastAsia="sv-SE"/>
-        </w:rPr>
-        <w:t xml:space="preserve">, </w:t>
-      </w:r>
-      <w:proofErr w:type="spellStart"/>
-      <w:r>
-        <w:rPr>
-          <w:highlight w:val="yellow"/>
-          <w:lang w:eastAsia="sv-SE"/>
-        </w:rPr>
-        <w:t>euismod</w:t>
-      </w:r>
-      <w:proofErr w:type="spellEnd"/>
-      <w:r>
-        <w:rPr>
-          <w:highlight w:val="yellow"/>
-          <w:lang w:eastAsia="sv-SE"/>
-        </w:rPr>
-        <w:t xml:space="preserve"> vitae </w:t>
-      </w:r>
-      <w:proofErr w:type="spellStart"/>
-      <w:r>
-        <w:rPr>
-          <w:highlight w:val="yellow"/>
-          <w:lang w:eastAsia="sv-SE"/>
-        </w:rPr>
-        <w:t>risus</w:t>
-      </w:r>
-      <w:proofErr w:type="spellEnd"/>
-      <w:r>
-        <w:rPr>
-          <w:highlight w:val="yellow"/>
-          <w:lang w:eastAsia="sv-SE"/>
-        </w:rPr>
-        <w:t xml:space="preserve">. </w:t>
-      </w:r>
-      <w:proofErr w:type="spellStart"/>
-      <w:r>
-        <w:rPr>
-          <w:highlight w:val="yellow"/>
-          <w:lang w:eastAsia="sv-SE"/>
-        </w:rPr>
-        <w:t>Etiam</w:t>
-      </w:r>
-      <w:proofErr w:type="spellEnd"/>
-      <w:r>
-        <w:rPr>
-          <w:highlight w:val="yellow"/>
-          <w:lang w:eastAsia="sv-SE"/>
-        </w:rPr>
-        <w:t xml:space="preserve"> </w:t>
-      </w:r>
-      <w:proofErr w:type="spellStart"/>
-      <w:r>
-        <w:rPr>
-          <w:highlight w:val="yellow"/>
-          <w:lang w:eastAsia="sv-SE"/>
-        </w:rPr>
-        <w:t>consequat</w:t>
-      </w:r>
-      <w:proofErr w:type="spellEnd"/>
-      <w:r>
-        <w:rPr>
-          <w:highlight w:val="yellow"/>
-          <w:lang w:eastAsia="sv-SE"/>
-        </w:rPr>
-        <w:t xml:space="preserve">, </w:t>
-      </w:r>
-      <w:proofErr w:type="spellStart"/>
-      <w:r>
-        <w:rPr>
-          <w:highlight w:val="yellow"/>
-          <w:lang w:eastAsia="sv-SE"/>
-        </w:rPr>
-        <w:t>sem</w:t>
-      </w:r>
-      <w:proofErr w:type="spellEnd"/>
-      <w:r>
-        <w:rPr>
-          <w:highlight w:val="yellow"/>
-          <w:lang w:eastAsia="sv-SE"/>
-        </w:rPr>
-        <w:t xml:space="preserve"> et </w:t>
-      </w:r>
-      <w:proofErr w:type="spellStart"/>
-      <w:r>
-        <w:rPr>
-          <w:highlight w:val="yellow"/>
-          <w:lang w:eastAsia="sv-SE"/>
-        </w:rPr>
-        <w:t>vulputate</w:t>
-      </w:r>
-      <w:proofErr w:type="spellEnd"/>
-      <w:r>
-        <w:rPr>
-          <w:highlight w:val="yellow"/>
-          <w:lang w:eastAsia="sv-SE"/>
-        </w:rPr>
-        <w:t xml:space="preserve"> </w:t>
-      </w:r>
-      <w:proofErr w:type="spellStart"/>
-      <w:r>
-        <w:rPr>
-          <w:highlight w:val="yellow"/>
-          <w:lang w:eastAsia="sv-SE"/>
-        </w:rPr>
-        <w:t>dapibus</w:t>
-      </w:r>
-      <w:proofErr w:type="spellEnd"/>
-      <w:r>
-        <w:rPr>
-          <w:highlight w:val="yellow"/>
-          <w:lang w:eastAsia="sv-SE"/>
-        </w:rPr>
-        <w:t xml:space="preserve">, </w:t>
-      </w:r>
-      <w:proofErr w:type="spellStart"/>
-      <w:r>
-        <w:rPr>
-          <w:highlight w:val="yellow"/>
-          <w:lang w:eastAsia="sv-SE"/>
-        </w:rPr>
-        <w:t>diam</w:t>
-      </w:r>
-      <w:proofErr w:type="spellEnd"/>
-      <w:r>
-        <w:rPr>
-          <w:highlight w:val="yellow"/>
-          <w:lang w:eastAsia="sv-SE"/>
-        </w:rPr>
-        <w:t xml:space="preserve"> </w:t>
-      </w:r>
-      <w:proofErr w:type="spellStart"/>
-      <w:r>
-        <w:rPr>
-          <w:highlight w:val="yellow"/>
-          <w:lang w:eastAsia="sv-SE"/>
-        </w:rPr>
-        <w:t>enim</w:t>
-      </w:r>
-      <w:proofErr w:type="spellEnd"/>
-      <w:r>
-        <w:rPr>
-          <w:highlight w:val="yellow"/>
-          <w:lang w:eastAsia="sv-SE"/>
-        </w:rPr>
-        <w:t xml:space="preserve"> </w:t>
-      </w:r>
-      <w:proofErr w:type="spellStart"/>
-      <w:r>
-        <w:rPr>
-          <w:highlight w:val="yellow"/>
-          <w:lang w:eastAsia="sv-SE"/>
-        </w:rPr>
-        <w:t>tristique</w:t>
-      </w:r>
-      <w:proofErr w:type="spellEnd"/>
-      <w:r>
-        <w:rPr>
-          <w:highlight w:val="yellow"/>
-          <w:lang w:eastAsia="sv-SE"/>
-        </w:rPr>
-        <w:t xml:space="preserve"> est, vitae porta eros </w:t>
-      </w:r>
-      <w:proofErr w:type="spellStart"/>
-      <w:r>
-        <w:rPr>
-          <w:highlight w:val="yellow"/>
-          <w:lang w:eastAsia="sv-SE"/>
-        </w:rPr>
-        <w:t>mauris</w:t>
-      </w:r>
-      <w:proofErr w:type="spellEnd"/>
-      <w:r>
-        <w:rPr>
-          <w:highlight w:val="yellow"/>
-          <w:lang w:eastAsia="sv-SE"/>
-        </w:rPr>
-        <w:t xml:space="preserve"> ut </w:t>
-      </w:r>
-      <w:proofErr w:type="spellStart"/>
-      <w:r>
-        <w:rPr>
-          <w:highlight w:val="yellow"/>
-          <w:lang w:eastAsia="sv-SE"/>
-        </w:rPr>
-        <w:t>orci</w:t>
-      </w:r>
-      <w:proofErr w:type="spellEnd"/>
-      <w:r>
-        <w:rPr>
-          <w:highlight w:val="yellow"/>
-          <w:lang w:eastAsia="sv-SE"/>
-        </w:rPr>
-        <w:t xml:space="preserve">. </w:t>
-      </w:r>
-      <w:proofErr w:type="spellStart"/>
-      <w:r>
-        <w:rPr>
-          <w:highlight w:val="yellow"/>
-          <w:lang w:eastAsia="sv-SE"/>
-        </w:rPr>
-        <w:t>Praesent</w:t>
-      </w:r>
-      <w:proofErr w:type="spellEnd"/>
-      <w:r>
-        <w:rPr>
-          <w:highlight w:val="yellow"/>
-          <w:lang w:eastAsia="sv-SE"/>
-        </w:rPr>
-        <w:t xml:space="preserve"> sed </w:t>
-      </w:r>
-      <w:proofErr w:type="spellStart"/>
-      <w:r>
-        <w:rPr>
-          <w:highlight w:val="yellow"/>
-          <w:lang w:eastAsia="sv-SE"/>
-        </w:rPr>
-        <w:t>velit</w:t>
-      </w:r>
-      <w:proofErr w:type="spellEnd"/>
-      <w:r>
-        <w:rPr>
-          <w:highlight w:val="yellow"/>
-          <w:lang w:eastAsia="sv-SE"/>
-        </w:rPr>
-        <w:t xml:space="preserve"> </w:t>
-      </w:r>
-      <w:proofErr w:type="spellStart"/>
-      <w:r>
-        <w:rPr>
-          <w:highlight w:val="yellow"/>
-          <w:lang w:eastAsia="sv-SE"/>
-        </w:rPr>
-        <w:t>odio</w:t>
-      </w:r>
-      <w:proofErr w:type="spellEnd"/>
-      <w:r>
-        <w:rPr>
-          <w:highlight w:val="yellow"/>
-          <w:lang w:eastAsia="sv-SE"/>
-        </w:rPr>
-        <w:t xml:space="preserve">. Ut massa </w:t>
-      </w:r>
-      <w:proofErr w:type="spellStart"/>
-      <w:r>
-        <w:rPr>
-          <w:highlight w:val="yellow"/>
-          <w:lang w:eastAsia="sv-SE"/>
-        </w:rPr>
-        <w:t>arcu</w:t>
-      </w:r>
-      <w:proofErr w:type="spellEnd"/>
-      <w:r>
-        <w:rPr>
-          <w:highlight w:val="yellow"/>
-          <w:lang w:eastAsia="sv-SE"/>
-        </w:rPr>
-        <w:t xml:space="preserve">, </w:t>
-      </w:r>
-      <w:proofErr w:type="spellStart"/>
-      <w:r>
-        <w:rPr>
-          <w:highlight w:val="yellow"/>
-          <w:lang w:eastAsia="sv-SE"/>
-        </w:rPr>
-        <w:t>suscipit</w:t>
-      </w:r>
-      <w:proofErr w:type="spellEnd"/>
-      <w:r>
-        <w:rPr>
-          <w:highlight w:val="yellow"/>
-          <w:lang w:eastAsia="sv-SE"/>
-        </w:rPr>
-        <w:t xml:space="preserve"> </w:t>
-      </w:r>
-      <w:proofErr w:type="spellStart"/>
-      <w:r>
-        <w:rPr>
-          <w:highlight w:val="yellow"/>
-          <w:lang w:eastAsia="sv-SE"/>
-        </w:rPr>
-        <w:t>viverra</w:t>
-      </w:r>
-      <w:proofErr w:type="spellEnd"/>
-      <w:r>
-        <w:rPr>
-          <w:highlight w:val="yellow"/>
-          <w:lang w:eastAsia="sv-SE"/>
-        </w:rPr>
-        <w:t xml:space="preserve"> </w:t>
-      </w:r>
-      <w:proofErr w:type="spellStart"/>
-      <w:r>
-        <w:rPr>
-          <w:highlight w:val="yellow"/>
-          <w:lang w:eastAsia="sv-SE"/>
-        </w:rPr>
-        <w:t>molestie</w:t>
-      </w:r>
-      <w:proofErr w:type="spellEnd"/>
-      <w:r>
-        <w:rPr>
-          <w:highlight w:val="yellow"/>
-          <w:lang w:eastAsia="sv-SE"/>
-        </w:rPr>
-        <w:t xml:space="preserve"> at, </w:t>
-      </w:r>
-      <w:proofErr w:type="spellStart"/>
-      <w:r>
-        <w:rPr>
-          <w:highlight w:val="yellow"/>
-          <w:lang w:eastAsia="sv-SE"/>
-        </w:rPr>
-        <w:t>aliquet</w:t>
-      </w:r>
-      <w:proofErr w:type="spellEnd"/>
-      <w:r>
-        <w:rPr>
-          <w:highlight w:val="yellow"/>
-          <w:lang w:eastAsia="sv-SE"/>
-        </w:rPr>
-        <w:t xml:space="preserve"> a </w:t>
-      </w:r>
-      <w:proofErr w:type="spellStart"/>
-      <w:r>
-        <w:rPr>
-          <w:highlight w:val="yellow"/>
-          <w:lang w:eastAsia="sv-SE"/>
-        </w:rPr>
-        <w:t>metus</w:t>
-      </w:r>
-      <w:proofErr w:type="spellEnd"/>
-      <w:r>
-        <w:rPr>
-          <w:highlight w:val="yellow"/>
-          <w:lang w:eastAsia="sv-SE"/>
-        </w:rPr>
-        <w:t xml:space="preserve">. </w:t>
-      </w:r>
-      <w:proofErr w:type="spellStart"/>
-      <w:r>
-        <w:rPr>
-          <w:highlight w:val="yellow"/>
-          <w:lang w:eastAsia="sv-SE"/>
-        </w:rPr>
-        <w:t>Nullam</w:t>
-      </w:r>
-      <w:proofErr w:type="spellEnd"/>
-      <w:r>
-        <w:rPr>
-          <w:highlight w:val="yellow"/>
-          <w:lang w:eastAsia="sv-SE"/>
-        </w:rPr>
-        <w:t xml:space="preserve"> </w:t>
-      </w:r>
-      <w:proofErr w:type="spellStart"/>
-      <w:r>
-        <w:rPr>
-          <w:highlight w:val="yellow"/>
-          <w:lang w:eastAsia="sv-SE"/>
-        </w:rPr>
-        <w:t>sit</w:t>
-      </w:r>
-      <w:proofErr w:type="spellEnd"/>
-      <w:r>
-        <w:rPr>
-          <w:highlight w:val="yellow"/>
-          <w:lang w:eastAsia="sv-SE"/>
-        </w:rPr>
-        <w:t xml:space="preserve"> </w:t>
-      </w:r>
-      <w:proofErr w:type="spellStart"/>
-      <w:r>
-        <w:rPr>
-          <w:highlight w:val="yellow"/>
-          <w:lang w:eastAsia="sv-SE"/>
-        </w:rPr>
-        <w:t>amet</w:t>
-      </w:r>
-      <w:proofErr w:type="spellEnd"/>
-      <w:r>
-        <w:rPr>
-          <w:highlight w:val="yellow"/>
-          <w:lang w:eastAsia="sv-SE"/>
-        </w:rPr>
-        <w:t xml:space="preserve"> </w:t>
-      </w:r>
-      <w:proofErr w:type="spellStart"/>
-      <w:r>
-        <w:rPr>
-          <w:highlight w:val="yellow"/>
-          <w:lang w:eastAsia="sv-SE"/>
-        </w:rPr>
-        <w:t>tellus</w:t>
-      </w:r>
-      <w:proofErr w:type="spellEnd"/>
-      <w:r>
-        <w:rPr>
-          <w:highlight w:val="yellow"/>
-          <w:lang w:eastAsia="sv-SE"/>
-        </w:rPr>
-        <w:t xml:space="preserve"> </w:t>
-      </w:r>
-      <w:proofErr w:type="spellStart"/>
-      <w:r>
-        <w:rPr>
-          <w:highlight w:val="yellow"/>
-          <w:lang w:eastAsia="sv-SE"/>
-        </w:rPr>
-        <w:t>dui</w:t>
-      </w:r>
-      <w:proofErr w:type="spellEnd"/>
-      <w:r>
-        <w:rPr>
-          <w:highlight w:val="yellow"/>
-          <w:lang w:eastAsia="sv-SE"/>
-        </w:rPr>
-        <w:t xml:space="preserve">, ut </w:t>
-      </w:r>
-      <w:proofErr w:type="spellStart"/>
-      <w:r>
-        <w:rPr>
-          <w:highlight w:val="yellow"/>
-          <w:lang w:eastAsia="sv-SE"/>
-        </w:rPr>
-        <w:t>tincidunt</w:t>
-      </w:r>
-      <w:proofErr w:type="spellEnd"/>
-      <w:r>
-        <w:rPr>
-          <w:highlight w:val="yellow"/>
-          <w:lang w:eastAsia="sv-SE"/>
-        </w:rPr>
-        <w:t xml:space="preserve"> </w:t>
-      </w:r>
-      <w:proofErr w:type="spellStart"/>
-      <w:r>
-        <w:rPr>
-          <w:highlight w:val="yellow"/>
-          <w:lang w:eastAsia="sv-SE"/>
-        </w:rPr>
-        <w:t>justo</w:t>
-      </w:r>
-      <w:proofErr w:type="spellEnd"/>
-      <w:r>
-        <w:rPr>
-          <w:highlight w:val="yellow"/>
-          <w:lang w:eastAsia="sv-SE"/>
-        </w:rPr>
-        <w:t xml:space="preserve">. </w:t>
-      </w:r>
-      <w:r>
-        <w:rPr>
-          <w:highlight w:val="yellow"/>
-          <w:lang w:val="en-US" w:eastAsia="sv-SE"/>
-        </w:rPr>
-        <w:t xml:space="preserve">Lorem ipsum </w:t>
-      </w:r>
-      <w:proofErr w:type="gramStart"/>
-      <w:r>
-        <w:rPr>
-          <w:highlight w:val="yellow"/>
-          <w:lang w:val="en-US" w:eastAsia="sv-SE"/>
-        </w:rPr>
-        <w:t>dolor sit</w:t>
-      </w:r>
-      <w:proofErr w:type="gramEnd"/>
-      <w:r>
-        <w:rPr>
-          <w:highlight w:val="yellow"/>
-          <w:lang w:val="en-US" w:eastAsia="sv-SE"/>
-        </w:rPr>
-        <w:t xml:space="preserve"> </w:t>
-      </w:r>
-      <w:proofErr w:type="spellStart"/>
-      <w:r>
-        <w:rPr>
-          <w:highlight w:val="yellow"/>
-          <w:lang w:val="en-US" w:eastAsia="sv-SE"/>
-        </w:rPr>
-        <w:t>amet</w:t>
-      </w:r>
-      <w:proofErr w:type="spellEnd"/>
-      <w:r>
-        <w:rPr>
-          <w:highlight w:val="yellow"/>
-          <w:lang w:val="en-US" w:eastAsia="sv-SE"/>
-        </w:rPr>
-        <w:t xml:space="preserve">, </w:t>
-      </w:r>
-      <w:proofErr w:type="spellStart"/>
-      <w:r>
-        <w:rPr>
-          <w:highlight w:val="yellow"/>
-          <w:lang w:val="en-US" w:eastAsia="sv-SE"/>
-        </w:rPr>
-        <w:t>consectetur</w:t>
-      </w:r>
-      <w:proofErr w:type="spellEnd"/>
-      <w:r>
-        <w:rPr>
-          <w:highlight w:val="yellow"/>
-          <w:lang w:val="en-US" w:eastAsia="sv-SE"/>
-        </w:rPr>
-        <w:t xml:space="preserve"> </w:t>
-      </w:r>
-      <w:proofErr w:type="spellStart"/>
-      <w:r>
-        <w:rPr>
-          <w:highlight w:val="yellow"/>
-          <w:lang w:val="en-US" w:eastAsia="sv-SE"/>
-        </w:rPr>
-        <w:t>adipiscing</w:t>
-      </w:r>
-      <w:proofErr w:type="spellEnd"/>
-      <w:r>
-        <w:rPr>
-          <w:highlight w:val="yellow"/>
-          <w:lang w:val="en-US" w:eastAsia="sv-SE"/>
-        </w:rPr>
-        <w:t xml:space="preserve"> </w:t>
-      </w:r>
-      <w:proofErr w:type="spellStart"/>
-      <w:r>
-        <w:rPr>
-          <w:highlight w:val="yellow"/>
-          <w:lang w:val="en-US" w:eastAsia="sv-SE"/>
-        </w:rPr>
-        <w:t>elit</w:t>
-      </w:r>
-      <w:proofErr w:type="spellEnd"/>
-      <w:r>
-        <w:rPr>
-          <w:highlight w:val="yellow"/>
-          <w:lang w:val="en-US" w:eastAsia="sv-SE"/>
-        </w:rPr>
-        <w:t xml:space="preserve">. </w:t>
-      </w:r>
-      <w:proofErr w:type="spellStart"/>
-      <w:proofErr w:type="gramStart"/>
-      <w:r>
-        <w:rPr>
-          <w:highlight w:val="yellow"/>
-          <w:lang w:val="en-US" w:eastAsia="sv-SE"/>
-        </w:rPr>
-        <w:t>Donec</w:t>
-      </w:r>
-      <w:proofErr w:type="spellEnd"/>
-      <w:r>
-        <w:rPr>
-          <w:highlight w:val="yellow"/>
-          <w:lang w:val="en-US" w:eastAsia="sv-SE"/>
-        </w:rPr>
-        <w:t xml:space="preserve"> </w:t>
-      </w:r>
-      <w:proofErr w:type="spellStart"/>
-      <w:r>
-        <w:rPr>
-          <w:highlight w:val="yellow"/>
-          <w:lang w:val="en-US" w:eastAsia="sv-SE"/>
-        </w:rPr>
-        <w:t>iaculis</w:t>
-      </w:r>
-      <w:proofErr w:type="spellEnd"/>
-      <w:r>
-        <w:rPr>
-          <w:highlight w:val="yellow"/>
-          <w:lang w:val="en-US" w:eastAsia="sv-SE"/>
-        </w:rPr>
-        <w:t xml:space="preserve"> </w:t>
-      </w:r>
-      <w:proofErr w:type="spellStart"/>
-      <w:r>
-        <w:rPr>
-          <w:highlight w:val="yellow"/>
-          <w:lang w:val="en-US" w:eastAsia="sv-SE"/>
-        </w:rPr>
-        <w:t>egestas</w:t>
-      </w:r>
-      <w:proofErr w:type="spellEnd"/>
-      <w:r>
-        <w:rPr>
-          <w:highlight w:val="yellow"/>
-          <w:lang w:val="en-US" w:eastAsia="sv-SE"/>
-        </w:rPr>
-        <w:t xml:space="preserve"> </w:t>
-      </w:r>
-      <w:proofErr w:type="spellStart"/>
-      <w:r>
-        <w:rPr>
-          <w:highlight w:val="yellow"/>
-          <w:lang w:val="en-US" w:eastAsia="sv-SE"/>
-        </w:rPr>
-        <w:t>laoreet</w:t>
-      </w:r>
-      <w:proofErr w:type="spellEnd"/>
-      <w:r>
-        <w:rPr>
-          <w:highlight w:val="yellow"/>
-          <w:lang w:val="en-US" w:eastAsia="sv-SE"/>
-        </w:rPr>
-        <w:t>.</w:t>
-      </w:r>
-      <w:proofErr w:type="gramEnd"/>
-      <w:r>
-        <w:rPr>
-          <w:highlight w:val="yellow"/>
-          <w:lang w:val="en-US" w:eastAsia="sv-SE"/>
-        </w:rPr>
-        <w:t xml:space="preserve"> </w:t>
-      </w:r>
-      <w:proofErr w:type="spellStart"/>
-      <w:proofErr w:type="gramStart"/>
-      <w:r>
-        <w:rPr>
-          <w:highlight w:val="yellow"/>
-          <w:lang w:val="en-US" w:eastAsia="sv-SE"/>
-        </w:rPr>
-        <w:t>Nunc</w:t>
-      </w:r>
-      <w:proofErr w:type="spellEnd"/>
-      <w:r>
-        <w:rPr>
-          <w:highlight w:val="yellow"/>
-          <w:lang w:val="en-US" w:eastAsia="sv-SE"/>
-        </w:rPr>
-        <w:t xml:space="preserve"> non ipsum </w:t>
-      </w:r>
-      <w:proofErr w:type="spellStart"/>
-      <w:r>
-        <w:rPr>
-          <w:highlight w:val="yellow"/>
-          <w:lang w:val="en-US" w:eastAsia="sv-SE"/>
-        </w:rPr>
-        <w:t>metus</w:t>
-      </w:r>
-      <w:proofErr w:type="spellEnd"/>
-      <w:r>
-        <w:rPr>
-          <w:highlight w:val="yellow"/>
-          <w:lang w:val="en-US" w:eastAsia="sv-SE"/>
-        </w:rPr>
-        <w:t xml:space="preserve">, non </w:t>
-      </w:r>
-      <w:proofErr w:type="spellStart"/>
-      <w:r>
-        <w:rPr>
-          <w:highlight w:val="yellow"/>
-          <w:lang w:val="en-US" w:eastAsia="sv-SE"/>
-        </w:rPr>
-        <w:t>laoreet</w:t>
-      </w:r>
-      <w:proofErr w:type="spellEnd"/>
-      <w:r>
-        <w:rPr>
-          <w:highlight w:val="yellow"/>
-          <w:lang w:val="en-US" w:eastAsia="sv-SE"/>
-        </w:rPr>
-        <w:t xml:space="preserve"> </w:t>
-      </w:r>
-      <w:proofErr w:type="spellStart"/>
-      <w:r>
-        <w:rPr>
-          <w:highlight w:val="yellow"/>
-          <w:lang w:val="en-US" w:eastAsia="sv-SE"/>
-        </w:rPr>
-        <w:t>urna</w:t>
-      </w:r>
-      <w:proofErr w:type="spellEnd"/>
-      <w:r>
-        <w:rPr>
-          <w:highlight w:val="yellow"/>
-          <w:lang w:val="en-US" w:eastAsia="sv-SE"/>
-        </w:rPr>
-        <w:t>.</w:t>
-      </w:r>
-      <w:proofErr w:type="gramEnd"/>
-      <w:r>
-        <w:rPr>
-          <w:highlight w:val="yellow"/>
-          <w:lang w:val="en-US" w:eastAsia="sv-SE"/>
-        </w:rPr>
-        <w:t xml:space="preserve"> </w:t>
-      </w:r>
-      <w:proofErr w:type="spellStart"/>
-      <w:proofErr w:type="gramStart"/>
-      <w:r>
-        <w:rPr>
-          <w:highlight w:val="yellow"/>
-          <w:lang w:val="en-US" w:eastAsia="sv-SE"/>
-        </w:rPr>
-        <w:t>Vestibulum</w:t>
-      </w:r>
-      <w:proofErr w:type="spellEnd"/>
-      <w:r>
-        <w:rPr>
-          <w:highlight w:val="yellow"/>
-          <w:lang w:val="en-US" w:eastAsia="sv-SE"/>
-        </w:rPr>
-        <w:t xml:space="preserve"> </w:t>
-      </w:r>
-      <w:proofErr w:type="spellStart"/>
-      <w:r>
-        <w:rPr>
-          <w:highlight w:val="yellow"/>
-          <w:lang w:val="en-US" w:eastAsia="sv-SE"/>
-        </w:rPr>
-        <w:t>quis</w:t>
-      </w:r>
-      <w:proofErr w:type="spellEnd"/>
-      <w:r>
-        <w:rPr>
-          <w:highlight w:val="yellow"/>
-          <w:lang w:val="en-US" w:eastAsia="sv-SE"/>
-        </w:rPr>
-        <w:t xml:space="preserve"> </w:t>
-      </w:r>
-      <w:proofErr w:type="spellStart"/>
-      <w:r>
-        <w:rPr>
-          <w:highlight w:val="yellow"/>
-          <w:lang w:val="en-US" w:eastAsia="sv-SE"/>
-        </w:rPr>
-        <w:t>risus</w:t>
-      </w:r>
-      <w:proofErr w:type="spellEnd"/>
-      <w:r>
-        <w:rPr>
-          <w:highlight w:val="yellow"/>
-          <w:lang w:val="en-US" w:eastAsia="sv-SE"/>
-        </w:rPr>
-        <w:t xml:space="preserve"> </w:t>
-      </w:r>
-      <w:proofErr w:type="spellStart"/>
-      <w:r>
-        <w:rPr>
-          <w:highlight w:val="yellow"/>
-          <w:lang w:val="en-US" w:eastAsia="sv-SE"/>
-        </w:rPr>
-        <w:t>quis</w:t>
-      </w:r>
-      <w:proofErr w:type="spellEnd"/>
-      <w:r>
-        <w:rPr>
-          <w:highlight w:val="yellow"/>
-          <w:lang w:val="en-US" w:eastAsia="sv-SE"/>
-        </w:rPr>
-        <w:t xml:space="preserve"> </w:t>
-      </w:r>
-      <w:proofErr w:type="spellStart"/>
-      <w:r>
-        <w:rPr>
-          <w:highlight w:val="yellow"/>
-          <w:lang w:val="en-US" w:eastAsia="sv-SE"/>
-        </w:rPr>
-        <w:t>diam</w:t>
-      </w:r>
-      <w:proofErr w:type="spellEnd"/>
-      <w:r>
-        <w:rPr>
-          <w:highlight w:val="yellow"/>
-          <w:lang w:val="en-US" w:eastAsia="sv-SE"/>
-        </w:rPr>
-        <w:t xml:space="preserve"> </w:t>
-      </w:r>
-      <w:proofErr w:type="spellStart"/>
-      <w:r>
-        <w:rPr>
-          <w:highlight w:val="yellow"/>
-          <w:lang w:val="en-US" w:eastAsia="sv-SE"/>
-        </w:rPr>
-        <w:t>mattis</w:t>
-      </w:r>
-      <w:proofErr w:type="spellEnd"/>
-      <w:r>
-        <w:rPr>
-          <w:highlight w:val="yellow"/>
-          <w:lang w:val="en-US" w:eastAsia="sv-SE"/>
-        </w:rPr>
-        <w:t xml:space="preserve"> tempus.</w:t>
-      </w:r>
-      <w:proofErr w:type="gramEnd"/>
-      <w:r>
-        <w:rPr>
-          <w:highlight w:val="yellow"/>
-          <w:lang w:val="en-US" w:eastAsia="sv-SE"/>
-        </w:rPr>
-        <w:t xml:space="preserve"> </w:t>
-      </w:r>
-      <w:proofErr w:type="spellStart"/>
-      <w:r>
-        <w:rPr>
-          <w:highlight w:val="yellow"/>
-          <w:lang w:eastAsia="sv-SE"/>
-        </w:rPr>
-        <w:t>Vestibulum</w:t>
-      </w:r>
-      <w:proofErr w:type="spellEnd"/>
-      <w:r>
-        <w:rPr>
-          <w:highlight w:val="yellow"/>
-          <w:lang w:eastAsia="sv-SE"/>
-        </w:rPr>
-        <w:t xml:space="preserve"> </w:t>
-      </w:r>
-      <w:proofErr w:type="spellStart"/>
-      <w:r>
-        <w:rPr>
-          <w:highlight w:val="yellow"/>
-          <w:lang w:eastAsia="sv-SE"/>
-        </w:rPr>
-        <w:t>suscipit</w:t>
-      </w:r>
-      <w:proofErr w:type="spellEnd"/>
-      <w:r>
-        <w:rPr>
-          <w:highlight w:val="yellow"/>
-          <w:lang w:eastAsia="sv-SE"/>
-        </w:rPr>
-        <w:t xml:space="preserve"> </w:t>
-      </w:r>
-      <w:proofErr w:type="spellStart"/>
-      <w:r>
-        <w:rPr>
-          <w:highlight w:val="yellow"/>
-          <w:lang w:eastAsia="sv-SE"/>
-        </w:rPr>
-        <w:t>pretium</w:t>
-      </w:r>
-      <w:proofErr w:type="spellEnd"/>
-      <w:r>
-        <w:rPr>
-          <w:highlight w:val="yellow"/>
-          <w:lang w:eastAsia="sv-SE"/>
-        </w:rPr>
-        <w:t xml:space="preserve"> </w:t>
-      </w:r>
-      <w:proofErr w:type="spellStart"/>
-      <w:r>
-        <w:rPr>
-          <w:highlight w:val="yellow"/>
-          <w:lang w:eastAsia="sv-SE"/>
-        </w:rPr>
-        <w:t>tempor</w:t>
-      </w:r>
-      <w:proofErr w:type="spellEnd"/>
-      <w:r>
-        <w:rPr>
-          <w:highlight w:val="yellow"/>
-          <w:lang w:eastAsia="sv-SE"/>
-        </w:rPr>
-        <w:t>.</w:t>
-      </w:r>
-    </w:p>
-    <w:p>
-      <w:pPr>
-        <w:rPr>
-          <w:lang w:eastAsia="sv-SE"/>
-        </w:rPr>
-      </w:pPr>
-    </w:p>
-    <w:p>
-      <w:pPr>
-        <w:pStyle w:val="Heading3"/>
-        <w:rPr>
-          <w:highlight w:val="yellow"/>
-          <w:lang w:eastAsia="sv-SE"/>
-        </w:rPr>
-      </w:pPr>
-      <w:bookmarkStart w:id="10" w:name="_GoBack"/>
-      <w:bookmarkEnd w:id="10"/>
-      <w:r>
-        <w:rPr>
-          <w:highlight w:val="yellow"/>
-          <w:lang w:eastAsia="sv-SE"/>
-        </w:rPr>
-        <w:t xml:space="preserve">Uppgift 2: Skapa en CRUD-applikation i </w:t>
-      </w:r>
-      <w:proofErr w:type="spellStart"/>
-      <w:r>
-        <w:rPr>
-          <w:highlight w:val="yellow"/>
-          <w:lang w:eastAsia="sv-SE"/>
-        </w:rPr>
-        <w:t>Laravel</w:t>
-      </w:r>
-      <w:proofErr w:type="spellEnd"/>
-      <w:r>
-        <w:rPr>
-          <w:highlight w:val="yellow"/>
-          <w:lang w:eastAsia="sv-SE"/>
-        </w:rPr>
-        <w:t>.</w:t>
-      </w:r>
-      <w:proofErr w:type="gramStart"/>
-      <w:r>
-        <w:rPr>
-          <w:highlight w:val="yellow"/>
-          <w:lang w:eastAsia="sv-SE"/>
-        </w:rPr>
-        <w:t xml:space="preserve"> </w:t>
-      </w:r>
-      <w:proofErr w:type="gramEnd"/>
-      <w:r>
-        <w:rPr>
-          <w:highlight w:val="yellow"/>
-          <w:lang w:eastAsia="sv-SE"/>
-        </w:rPr>
-        <w:t xml:space="preserve">(placeras i </w:t>
-      </w:r>
-      <w:proofErr w:type="spellStart"/>
-      <w:r>
-        <w:rPr>
-          <w:highlight w:val="yellow"/>
-          <w:lang w:eastAsia="sv-SE"/>
-        </w:rPr>
-        <w:t>Laravel</w:t>
-      </w:r>
-      <w:proofErr w:type="spellEnd"/>
-      <w:r>
-        <w:rPr>
-          <w:highlight w:val="yellow"/>
-          <w:lang w:eastAsia="sv-SE"/>
-        </w:rPr>
-        <w:t xml:space="preserve"> II)</w:t>
-      </w:r>
-    </w:p>
-    <w:p>
-      <w:pPr>
-        <w:rPr>
-          <w:lang w:eastAsia="sv-SE"/>
-        </w:rPr>
-      </w:pPr>
-      <w:r>
-        <w:rPr>
-          <w:highlight w:val="yellow"/>
-          <w:lang w:val="en-US" w:eastAsia="sv-SE"/>
-        </w:rPr>
-        <w:t xml:space="preserve">Lorem ipsum </w:t>
-      </w:r>
-      <w:proofErr w:type="gramStart"/>
-      <w:r>
-        <w:rPr>
-          <w:highlight w:val="yellow"/>
-          <w:lang w:val="en-US" w:eastAsia="sv-SE"/>
-        </w:rPr>
-        <w:t>dolor sit</w:t>
-      </w:r>
-      <w:proofErr w:type="gramEnd"/>
-      <w:r>
-        <w:rPr>
-          <w:highlight w:val="yellow"/>
-          <w:lang w:val="en-US" w:eastAsia="sv-SE"/>
-        </w:rPr>
-        <w:t xml:space="preserve"> </w:t>
-      </w:r>
-      <w:proofErr w:type="spellStart"/>
-      <w:r>
-        <w:rPr>
-          <w:highlight w:val="yellow"/>
-          <w:lang w:val="en-US" w:eastAsia="sv-SE"/>
-        </w:rPr>
-        <w:t>amet</w:t>
-      </w:r>
-      <w:proofErr w:type="spellEnd"/>
-      <w:r>
-        <w:rPr>
-          <w:highlight w:val="yellow"/>
-          <w:lang w:val="en-US" w:eastAsia="sv-SE"/>
-        </w:rPr>
-        <w:t xml:space="preserve">, </w:t>
-      </w:r>
-      <w:proofErr w:type="spellStart"/>
-      <w:r>
-        <w:rPr>
-          <w:highlight w:val="yellow"/>
-          <w:lang w:val="en-US" w:eastAsia="sv-SE"/>
-        </w:rPr>
-        <w:t>consectetur</w:t>
-      </w:r>
-      <w:proofErr w:type="spellEnd"/>
-      <w:r>
-        <w:rPr>
-          <w:highlight w:val="yellow"/>
-          <w:lang w:val="en-US" w:eastAsia="sv-SE"/>
-        </w:rPr>
-        <w:t xml:space="preserve"> </w:t>
-      </w:r>
-      <w:proofErr w:type="spellStart"/>
-      <w:r>
-        <w:rPr>
-          <w:highlight w:val="yellow"/>
-          <w:lang w:val="en-US" w:eastAsia="sv-SE"/>
-        </w:rPr>
-        <w:t>adipiscing</w:t>
-      </w:r>
-      <w:proofErr w:type="spellEnd"/>
-      <w:r>
-        <w:rPr>
-          <w:highlight w:val="yellow"/>
-          <w:lang w:val="en-US" w:eastAsia="sv-SE"/>
-        </w:rPr>
-        <w:t xml:space="preserve"> </w:t>
-      </w:r>
-      <w:proofErr w:type="spellStart"/>
-      <w:r>
-        <w:rPr>
-          <w:highlight w:val="yellow"/>
-          <w:lang w:val="en-US" w:eastAsia="sv-SE"/>
-        </w:rPr>
-        <w:t>elit</w:t>
-      </w:r>
-      <w:proofErr w:type="spellEnd"/>
-      <w:r>
-        <w:rPr>
-          <w:highlight w:val="yellow"/>
-          <w:lang w:val="en-US" w:eastAsia="sv-SE"/>
-        </w:rPr>
-        <w:t xml:space="preserve">. </w:t>
-      </w:r>
-      <w:proofErr w:type="spellStart"/>
-      <w:r>
-        <w:rPr>
-          <w:highlight w:val="yellow"/>
-          <w:lang w:eastAsia="sv-SE"/>
-        </w:rPr>
-        <w:t>Morbi</w:t>
-      </w:r>
-      <w:proofErr w:type="spellEnd"/>
-      <w:r>
-        <w:rPr>
-          <w:highlight w:val="yellow"/>
-          <w:lang w:eastAsia="sv-SE"/>
-        </w:rPr>
-        <w:t xml:space="preserve"> elit </w:t>
-      </w:r>
-      <w:proofErr w:type="spellStart"/>
-      <w:r>
-        <w:rPr>
-          <w:highlight w:val="yellow"/>
-          <w:lang w:eastAsia="sv-SE"/>
-        </w:rPr>
-        <w:t>sapien</w:t>
-      </w:r>
-      <w:proofErr w:type="spellEnd"/>
-      <w:r>
-        <w:rPr>
-          <w:highlight w:val="yellow"/>
-          <w:lang w:eastAsia="sv-SE"/>
-        </w:rPr>
-        <w:t xml:space="preserve">, tempus </w:t>
-      </w:r>
-      <w:proofErr w:type="spellStart"/>
-      <w:r>
-        <w:rPr>
-          <w:highlight w:val="yellow"/>
-          <w:lang w:eastAsia="sv-SE"/>
-        </w:rPr>
-        <w:t>sit</w:t>
-      </w:r>
-      <w:proofErr w:type="spellEnd"/>
-      <w:r>
-        <w:rPr>
-          <w:highlight w:val="yellow"/>
-          <w:lang w:eastAsia="sv-SE"/>
-        </w:rPr>
-        <w:t xml:space="preserve"> </w:t>
-      </w:r>
-      <w:proofErr w:type="spellStart"/>
-      <w:r>
-        <w:rPr>
-          <w:highlight w:val="yellow"/>
-          <w:lang w:eastAsia="sv-SE"/>
-        </w:rPr>
-        <w:t>amet</w:t>
-      </w:r>
-      <w:proofErr w:type="spellEnd"/>
-      <w:r>
-        <w:rPr>
-          <w:highlight w:val="yellow"/>
-          <w:lang w:eastAsia="sv-SE"/>
-        </w:rPr>
-        <w:t xml:space="preserve"> </w:t>
-      </w:r>
-      <w:proofErr w:type="spellStart"/>
-      <w:r>
-        <w:rPr>
-          <w:highlight w:val="yellow"/>
-          <w:lang w:eastAsia="sv-SE"/>
-        </w:rPr>
-        <w:t>hendrerit</w:t>
-      </w:r>
-      <w:proofErr w:type="spellEnd"/>
-      <w:r>
-        <w:rPr>
-          <w:highlight w:val="yellow"/>
-          <w:lang w:eastAsia="sv-SE"/>
-        </w:rPr>
-        <w:t xml:space="preserve"> </w:t>
-      </w:r>
-      <w:proofErr w:type="spellStart"/>
-      <w:r>
-        <w:rPr>
-          <w:highlight w:val="yellow"/>
-          <w:lang w:eastAsia="sv-SE"/>
-        </w:rPr>
-        <w:t>volutpat</w:t>
-      </w:r>
-      <w:proofErr w:type="spellEnd"/>
-      <w:r>
-        <w:rPr>
-          <w:highlight w:val="yellow"/>
-          <w:lang w:eastAsia="sv-SE"/>
-        </w:rPr>
-        <w:t xml:space="preserve">, </w:t>
-      </w:r>
-      <w:proofErr w:type="spellStart"/>
-      <w:r>
-        <w:rPr>
-          <w:highlight w:val="yellow"/>
-          <w:lang w:eastAsia="sv-SE"/>
-        </w:rPr>
-        <w:t>euismod</w:t>
-      </w:r>
-      <w:proofErr w:type="spellEnd"/>
-      <w:r>
-        <w:rPr>
-          <w:highlight w:val="yellow"/>
-          <w:lang w:eastAsia="sv-SE"/>
-        </w:rPr>
-        <w:t xml:space="preserve"> vitae </w:t>
-      </w:r>
-      <w:proofErr w:type="spellStart"/>
-      <w:r>
-        <w:rPr>
-          <w:highlight w:val="yellow"/>
-          <w:lang w:eastAsia="sv-SE"/>
-        </w:rPr>
-        <w:t>risus</w:t>
-      </w:r>
-      <w:proofErr w:type="spellEnd"/>
-      <w:r>
-        <w:rPr>
-          <w:highlight w:val="yellow"/>
-          <w:lang w:eastAsia="sv-SE"/>
-        </w:rPr>
-        <w:t xml:space="preserve">. </w:t>
-      </w:r>
-      <w:proofErr w:type="spellStart"/>
-      <w:r>
-        <w:rPr>
-          <w:highlight w:val="yellow"/>
-          <w:lang w:eastAsia="sv-SE"/>
-        </w:rPr>
-        <w:t>Etiam</w:t>
-      </w:r>
-      <w:proofErr w:type="spellEnd"/>
-      <w:r>
-        <w:rPr>
-          <w:highlight w:val="yellow"/>
-          <w:lang w:eastAsia="sv-SE"/>
-        </w:rPr>
-        <w:t xml:space="preserve"> </w:t>
-      </w:r>
-      <w:proofErr w:type="spellStart"/>
-      <w:r>
-        <w:rPr>
-          <w:highlight w:val="yellow"/>
-          <w:lang w:eastAsia="sv-SE"/>
-        </w:rPr>
-        <w:t>consequat</w:t>
-      </w:r>
-      <w:proofErr w:type="spellEnd"/>
-      <w:r>
-        <w:rPr>
-          <w:highlight w:val="yellow"/>
-          <w:lang w:eastAsia="sv-SE"/>
-        </w:rPr>
-        <w:t xml:space="preserve">, </w:t>
-      </w:r>
-      <w:proofErr w:type="spellStart"/>
-      <w:r>
-        <w:rPr>
-          <w:highlight w:val="yellow"/>
-          <w:lang w:eastAsia="sv-SE"/>
-        </w:rPr>
-        <w:t>sem</w:t>
-      </w:r>
-      <w:proofErr w:type="spellEnd"/>
-      <w:r>
-        <w:rPr>
-          <w:highlight w:val="yellow"/>
-          <w:lang w:eastAsia="sv-SE"/>
-        </w:rPr>
-        <w:t xml:space="preserve"> et </w:t>
-      </w:r>
-      <w:proofErr w:type="spellStart"/>
-      <w:r>
-        <w:rPr>
-          <w:highlight w:val="yellow"/>
-          <w:lang w:eastAsia="sv-SE"/>
-        </w:rPr>
-        <w:t>vulputate</w:t>
-      </w:r>
-      <w:proofErr w:type="spellEnd"/>
-      <w:r>
-        <w:rPr>
-          <w:highlight w:val="yellow"/>
-          <w:lang w:eastAsia="sv-SE"/>
-        </w:rPr>
-        <w:t xml:space="preserve"> </w:t>
-      </w:r>
-      <w:proofErr w:type="spellStart"/>
-      <w:r>
-        <w:rPr>
-          <w:highlight w:val="yellow"/>
-          <w:lang w:eastAsia="sv-SE"/>
-        </w:rPr>
-        <w:t>dapibus</w:t>
-      </w:r>
-      <w:proofErr w:type="spellEnd"/>
-      <w:r>
-        <w:rPr>
-          <w:highlight w:val="yellow"/>
-          <w:lang w:eastAsia="sv-SE"/>
-        </w:rPr>
-        <w:t xml:space="preserve">, </w:t>
-      </w:r>
-      <w:proofErr w:type="spellStart"/>
-      <w:r>
-        <w:rPr>
-          <w:highlight w:val="yellow"/>
-          <w:lang w:eastAsia="sv-SE"/>
-        </w:rPr>
-        <w:t>diam</w:t>
-      </w:r>
-      <w:proofErr w:type="spellEnd"/>
-      <w:r>
-        <w:rPr>
-          <w:highlight w:val="yellow"/>
-          <w:lang w:eastAsia="sv-SE"/>
-        </w:rPr>
-        <w:t xml:space="preserve"> </w:t>
-      </w:r>
-      <w:proofErr w:type="spellStart"/>
-      <w:r>
-        <w:rPr>
-          <w:highlight w:val="yellow"/>
-          <w:lang w:eastAsia="sv-SE"/>
-        </w:rPr>
-        <w:t>enim</w:t>
-      </w:r>
-      <w:proofErr w:type="spellEnd"/>
-      <w:r>
-        <w:rPr>
-          <w:highlight w:val="yellow"/>
-          <w:lang w:eastAsia="sv-SE"/>
-        </w:rPr>
-        <w:t xml:space="preserve"> </w:t>
-      </w:r>
-      <w:proofErr w:type="spellStart"/>
-      <w:r>
-        <w:rPr>
-          <w:highlight w:val="yellow"/>
-          <w:lang w:eastAsia="sv-SE"/>
-        </w:rPr>
-        <w:t>tristique</w:t>
-      </w:r>
-      <w:proofErr w:type="spellEnd"/>
-      <w:r>
-        <w:rPr>
-          <w:highlight w:val="yellow"/>
-          <w:lang w:eastAsia="sv-SE"/>
-        </w:rPr>
-        <w:t xml:space="preserve"> est, vitae porta eros </w:t>
-      </w:r>
-      <w:proofErr w:type="spellStart"/>
-      <w:r>
-        <w:rPr>
-          <w:highlight w:val="yellow"/>
-          <w:lang w:eastAsia="sv-SE"/>
-        </w:rPr>
-        <w:t>mauris</w:t>
-      </w:r>
-      <w:proofErr w:type="spellEnd"/>
-      <w:r>
-        <w:rPr>
-          <w:highlight w:val="yellow"/>
-          <w:lang w:eastAsia="sv-SE"/>
-        </w:rPr>
-        <w:t xml:space="preserve"> ut </w:t>
-      </w:r>
-      <w:proofErr w:type="spellStart"/>
-      <w:r>
-        <w:rPr>
-          <w:highlight w:val="yellow"/>
-          <w:lang w:eastAsia="sv-SE"/>
-        </w:rPr>
-        <w:t>orci</w:t>
-      </w:r>
-      <w:proofErr w:type="spellEnd"/>
-      <w:r>
-        <w:rPr>
-          <w:highlight w:val="yellow"/>
-          <w:lang w:eastAsia="sv-SE"/>
-        </w:rPr>
-        <w:t xml:space="preserve">. </w:t>
-      </w:r>
-      <w:proofErr w:type="spellStart"/>
-      <w:r>
-        <w:rPr>
-          <w:highlight w:val="yellow"/>
-          <w:lang w:eastAsia="sv-SE"/>
-        </w:rPr>
-        <w:t>Praesent</w:t>
-      </w:r>
-      <w:proofErr w:type="spellEnd"/>
-      <w:r>
-        <w:rPr>
-          <w:highlight w:val="yellow"/>
-          <w:lang w:eastAsia="sv-SE"/>
-        </w:rPr>
-        <w:t xml:space="preserve"> sed </w:t>
-      </w:r>
-      <w:proofErr w:type="spellStart"/>
-      <w:r>
-        <w:rPr>
-          <w:highlight w:val="yellow"/>
-          <w:lang w:eastAsia="sv-SE"/>
-        </w:rPr>
-        <w:t>velit</w:t>
-      </w:r>
-      <w:proofErr w:type="spellEnd"/>
-      <w:r>
-        <w:rPr>
-          <w:highlight w:val="yellow"/>
-          <w:lang w:eastAsia="sv-SE"/>
-        </w:rPr>
-        <w:t xml:space="preserve"> </w:t>
-      </w:r>
-      <w:proofErr w:type="spellStart"/>
-      <w:r>
-        <w:rPr>
-          <w:highlight w:val="yellow"/>
-          <w:lang w:eastAsia="sv-SE"/>
-        </w:rPr>
-        <w:t>odio</w:t>
-      </w:r>
-      <w:proofErr w:type="spellEnd"/>
-      <w:r>
-        <w:rPr>
-          <w:highlight w:val="yellow"/>
-          <w:lang w:eastAsia="sv-SE"/>
-        </w:rPr>
-        <w:t xml:space="preserve">. Ut massa </w:t>
-      </w:r>
-      <w:proofErr w:type="spellStart"/>
-      <w:r>
-        <w:rPr>
-          <w:highlight w:val="yellow"/>
-          <w:lang w:eastAsia="sv-SE"/>
-        </w:rPr>
-        <w:t>arcu</w:t>
-      </w:r>
-      <w:proofErr w:type="spellEnd"/>
-      <w:r>
-        <w:rPr>
-          <w:highlight w:val="yellow"/>
-          <w:lang w:eastAsia="sv-SE"/>
-        </w:rPr>
-        <w:t xml:space="preserve">, </w:t>
-      </w:r>
-      <w:proofErr w:type="spellStart"/>
-      <w:r>
-        <w:rPr>
-          <w:highlight w:val="yellow"/>
-          <w:lang w:eastAsia="sv-SE"/>
-        </w:rPr>
-        <w:t>suscipit</w:t>
-      </w:r>
-      <w:proofErr w:type="spellEnd"/>
-      <w:r>
-        <w:rPr>
-          <w:highlight w:val="yellow"/>
-          <w:lang w:eastAsia="sv-SE"/>
-        </w:rPr>
-        <w:t xml:space="preserve"> </w:t>
-      </w:r>
-      <w:proofErr w:type="spellStart"/>
-      <w:r>
-        <w:rPr>
-          <w:highlight w:val="yellow"/>
-          <w:lang w:eastAsia="sv-SE"/>
-        </w:rPr>
-        <w:t>viverra</w:t>
-      </w:r>
-      <w:proofErr w:type="spellEnd"/>
-      <w:r>
-        <w:rPr>
-          <w:highlight w:val="yellow"/>
-          <w:lang w:eastAsia="sv-SE"/>
-        </w:rPr>
-        <w:t xml:space="preserve"> </w:t>
-      </w:r>
-      <w:proofErr w:type="spellStart"/>
-      <w:r>
-        <w:rPr>
-          <w:highlight w:val="yellow"/>
-          <w:lang w:eastAsia="sv-SE"/>
-        </w:rPr>
-        <w:t>molestie</w:t>
-      </w:r>
-      <w:proofErr w:type="spellEnd"/>
-      <w:r>
-        <w:rPr>
-          <w:highlight w:val="yellow"/>
-          <w:lang w:eastAsia="sv-SE"/>
-        </w:rPr>
-        <w:t xml:space="preserve"> at, </w:t>
-      </w:r>
-      <w:proofErr w:type="spellStart"/>
-      <w:r>
-        <w:rPr>
-          <w:highlight w:val="yellow"/>
-          <w:lang w:eastAsia="sv-SE"/>
-        </w:rPr>
-        <w:t>aliquet</w:t>
-      </w:r>
-      <w:proofErr w:type="spellEnd"/>
-      <w:r>
-        <w:rPr>
-          <w:highlight w:val="yellow"/>
-          <w:lang w:eastAsia="sv-SE"/>
-        </w:rPr>
-        <w:t xml:space="preserve"> a </w:t>
-      </w:r>
-      <w:proofErr w:type="spellStart"/>
-      <w:r>
-        <w:rPr>
-          <w:highlight w:val="yellow"/>
-          <w:lang w:eastAsia="sv-SE"/>
-        </w:rPr>
-        <w:t>metus</w:t>
-      </w:r>
-      <w:proofErr w:type="spellEnd"/>
-      <w:r>
-        <w:rPr>
-          <w:highlight w:val="yellow"/>
-          <w:lang w:eastAsia="sv-SE"/>
-        </w:rPr>
-        <w:t xml:space="preserve">. </w:t>
-      </w:r>
-      <w:proofErr w:type="spellStart"/>
-      <w:r>
-        <w:rPr>
-          <w:highlight w:val="yellow"/>
-          <w:lang w:eastAsia="sv-SE"/>
-        </w:rPr>
-        <w:t>Nullam</w:t>
-      </w:r>
-      <w:proofErr w:type="spellEnd"/>
-      <w:r>
-        <w:rPr>
-          <w:highlight w:val="yellow"/>
-          <w:lang w:eastAsia="sv-SE"/>
-        </w:rPr>
-        <w:t xml:space="preserve"> </w:t>
-      </w:r>
-      <w:proofErr w:type="spellStart"/>
-      <w:r>
-        <w:rPr>
-          <w:highlight w:val="yellow"/>
-          <w:lang w:eastAsia="sv-SE"/>
-        </w:rPr>
-        <w:t>sit</w:t>
-      </w:r>
-      <w:proofErr w:type="spellEnd"/>
-      <w:r>
-        <w:rPr>
-          <w:highlight w:val="yellow"/>
-          <w:lang w:eastAsia="sv-SE"/>
-        </w:rPr>
-        <w:t xml:space="preserve"> </w:t>
-      </w:r>
-      <w:proofErr w:type="spellStart"/>
-      <w:r>
-        <w:rPr>
-          <w:highlight w:val="yellow"/>
-          <w:lang w:eastAsia="sv-SE"/>
-        </w:rPr>
-        <w:t>amet</w:t>
-      </w:r>
-      <w:proofErr w:type="spellEnd"/>
-      <w:r>
-        <w:rPr>
-          <w:highlight w:val="yellow"/>
-          <w:lang w:eastAsia="sv-SE"/>
-        </w:rPr>
-        <w:t xml:space="preserve"> </w:t>
-      </w:r>
-      <w:proofErr w:type="spellStart"/>
-      <w:r>
-        <w:rPr>
-          <w:highlight w:val="yellow"/>
-          <w:lang w:eastAsia="sv-SE"/>
-        </w:rPr>
-        <w:t>tellus</w:t>
-      </w:r>
-      <w:proofErr w:type="spellEnd"/>
-      <w:r>
-        <w:rPr>
-          <w:highlight w:val="yellow"/>
-          <w:lang w:eastAsia="sv-SE"/>
-        </w:rPr>
-        <w:t xml:space="preserve"> </w:t>
-      </w:r>
-      <w:proofErr w:type="spellStart"/>
-      <w:r>
-        <w:rPr>
-          <w:highlight w:val="yellow"/>
-          <w:lang w:eastAsia="sv-SE"/>
-        </w:rPr>
-        <w:t>dui</w:t>
-      </w:r>
-      <w:proofErr w:type="spellEnd"/>
-      <w:r>
-        <w:rPr>
-          <w:highlight w:val="yellow"/>
-          <w:lang w:eastAsia="sv-SE"/>
-        </w:rPr>
-        <w:t xml:space="preserve">, ut </w:t>
-      </w:r>
-      <w:proofErr w:type="spellStart"/>
-      <w:r>
-        <w:rPr>
-          <w:highlight w:val="yellow"/>
-          <w:lang w:eastAsia="sv-SE"/>
-        </w:rPr>
-        <w:t>tincidunt</w:t>
-      </w:r>
-      <w:proofErr w:type="spellEnd"/>
-      <w:r>
-        <w:rPr>
-          <w:highlight w:val="yellow"/>
-          <w:lang w:eastAsia="sv-SE"/>
-        </w:rPr>
-        <w:t xml:space="preserve"> </w:t>
-      </w:r>
-      <w:proofErr w:type="spellStart"/>
-      <w:r>
-        <w:rPr>
-          <w:highlight w:val="yellow"/>
-          <w:lang w:eastAsia="sv-SE"/>
-        </w:rPr>
-        <w:t>justo</w:t>
-      </w:r>
-      <w:proofErr w:type="spellEnd"/>
-      <w:r>
-        <w:rPr>
-          <w:highlight w:val="yellow"/>
-          <w:lang w:eastAsia="sv-SE"/>
-        </w:rPr>
-        <w:t xml:space="preserve">. </w:t>
-      </w:r>
-      <w:r>
-        <w:rPr>
-          <w:highlight w:val="yellow"/>
-          <w:lang w:val="en-US" w:eastAsia="sv-SE"/>
-        </w:rPr>
-        <w:t xml:space="preserve">Lorem ipsum </w:t>
-      </w:r>
-      <w:proofErr w:type="gramStart"/>
-      <w:r>
-        <w:rPr>
-          <w:highlight w:val="yellow"/>
-          <w:lang w:val="en-US" w:eastAsia="sv-SE"/>
-        </w:rPr>
-        <w:t>dolor sit</w:t>
-      </w:r>
-      <w:proofErr w:type="gramEnd"/>
-      <w:r>
-        <w:rPr>
-          <w:highlight w:val="yellow"/>
-          <w:lang w:val="en-US" w:eastAsia="sv-SE"/>
-        </w:rPr>
-        <w:t xml:space="preserve"> </w:t>
-      </w:r>
-      <w:proofErr w:type="spellStart"/>
-      <w:r>
-        <w:rPr>
-          <w:highlight w:val="yellow"/>
-          <w:lang w:val="en-US" w:eastAsia="sv-SE"/>
-        </w:rPr>
-        <w:t>amet</w:t>
-      </w:r>
-      <w:proofErr w:type="spellEnd"/>
-      <w:r>
-        <w:rPr>
-          <w:highlight w:val="yellow"/>
-          <w:lang w:val="en-US" w:eastAsia="sv-SE"/>
-        </w:rPr>
-        <w:t xml:space="preserve">, </w:t>
-      </w:r>
-      <w:proofErr w:type="spellStart"/>
-      <w:r>
-        <w:rPr>
-          <w:highlight w:val="yellow"/>
-          <w:lang w:val="en-US" w:eastAsia="sv-SE"/>
-        </w:rPr>
-        <w:t>consectetur</w:t>
-      </w:r>
-      <w:proofErr w:type="spellEnd"/>
-      <w:r>
-        <w:rPr>
-          <w:highlight w:val="yellow"/>
-          <w:lang w:val="en-US" w:eastAsia="sv-SE"/>
-        </w:rPr>
-        <w:t xml:space="preserve"> </w:t>
-      </w:r>
-      <w:proofErr w:type="spellStart"/>
-      <w:r>
-        <w:rPr>
-          <w:highlight w:val="yellow"/>
-          <w:lang w:val="en-US" w:eastAsia="sv-SE"/>
-        </w:rPr>
-        <w:t>adipiscing</w:t>
-      </w:r>
-      <w:proofErr w:type="spellEnd"/>
-      <w:r>
-        <w:rPr>
-          <w:highlight w:val="yellow"/>
-          <w:lang w:val="en-US" w:eastAsia="sv-SE"/>
-        </w:rPr>
-        <w:t xml:space="preserve"> </w:t>
-      </w:r>
-      <w:proofErr w:type="spellStart"/>
-      <w:r>
-        <w:rPr>
-          <w:highlight w:val="yellow"/>
-          <w:lang w:val="en-US" w:eastAsia="sv-SE"/>
-        </w:rPr>
-        <w:t>elit</w:t>
-      </w:r>
-      <w:proofErr w:type="spellEnd"/>
-      <w:r>
-        <w:rPr>
-          <w:highlight w:val="yellow"/>
-          <w:lang w:val="en-US" w:eastAsia="sv-SE"/>
-        </w:rPr>
-        <w:t xml:space="preserve">. </w:t>
-      </w:r>
-      <w:proofErr w:type="spellStart"/>
-      <w:proofErr w:type="gramStart"/>
-      <w:r>
-        <w:rPr>
-          <w:highlight w:val="yellow"/>
-          <w:lang w:val="en-US" w:eastAsia="sv-SE"/>
-        </w:rPr>
-        <w:t>Donec</w:t>
-      </w:r>
-      <w:proofErr w:type="spellEnd"/>
-      <w:r>
-        <w:rPr>
-          <w:highlight w:val="yellow"/>
-          <w:lang w:val="en-US" w:eastAsia="sv-SE"/>
-        </w:rPr>
-        <w:t xml:space="preserve"> </w:t>
-      </w:r>
-      <w:proofErr w:type="spellStart"/>
-      <w:r>
-        <w:rPr>
-          <w:highlight w:val="yellow"/>
-          <w:lang w:val="en-US" w:eastAsia="sv-SE"/>
-        </w:rPr>
-        <w:t>iaculis</w:t>
-      </w:r>
-      <w:proofErr w:type="spellEnd"/>
-      <w:r>
-        <w:rPr>
-          <w:highlight w:val="yellow"/>
-          <w:lang w:val="en-US" w:eastAsia="sv-SE"/>
-        </w:rPr>
-        <w:t xml:space="preserve"> </w:t>
-      </w:r>
-      <w:proofErr w:type="spellStart"/>
-      <w:r>
-        <w:rPr>
-          <w:highlight w:val="yellow"/>
-          <w:lang w:val="en-US" w:eastAsia="sv-SE"/>
-        </w:rPr>
-        <w:t>egestas</w:t>
-      </w:r>
-      <w:proofErr w:type="spellEnd"/>
-      <w:r>
-        <w:rPr>
-          <w:highlight w:val="yellow"/>
-          <w:lang w:val="en-US" w:eastAsia="sv-SE"/>
-        </w:rPr>
-        <w:t xml:space="preserve"> </w:t>
-      </w:r>
-      <w:proofErr w:type="spellStart"/>
-      <w:r>
-        <w:rPr>
-          <w:highlight w:val="yellow"/>
-          <w:lang w:val="en-US" w:eastAsia="sv-SE"/>
-        </w:rPr>
-        <w:t>laoreet</w:t>
-      </w:r>
-      <w:proofErr w:type="spellEnd"/>
-      <w:r>
-        <w:rPr>
-          <w:highlight w:val="yellow"/>
-          <w:lang w:val="en-US" w:eastAsia="sv-SE"/>
-        </w:rPr>
-        <w:t>.</w:t>
-      </w:r>
-      <w:proofErr w:type="gramEnd"/>
-      <w:r>
-        <w:rPr>
-          <w:highlight w:val="yellow"/>
-          <w:lang w:val="en-US" w:eastAsia="sv-SE"/>
-        </w:rPr>
-        <w:t xml:space="preserve"> </w:t>
-      </w:r>
-      <w:proofErr w:type="spellStart"/>
-      <w:proofErr w:type="gramStart"/>
-      <w:r>
-        <w:rPr>
-          <w:highlight w:val="yellow"/>
-          <w:lang w:val="en-US" w:eastAsia="sv-SE"/>
-        </w:rPr>
-        <w:t>Nunc</w:t>
-      </w:r>
-      <w:proofErr w:type="spellEnd"/>
-      <w:r>
-        <w:rPr>
-          <w:highlight w:val="yellow"/>
-          <w:lang w:val="en-US" w:eastAsia="sv-SE"/>
-        </w:rPr>
-        <w:t xml:space="preserve"> non ipsum </w:t>
-      </w:r>
-      <w:proofErr w:type="spellStart"/>
-      <w:r>
-        <w:rPr>
-          <w:highlight w:val="yellow"/>
-          <w:lang w:val="en-US" w:eastAsia="sv-SE"/>
-        </w:rPr>
-        <w:t>metus</w:t>
-      </w:r>
-      <w:proofErr w:type="spellEnd"/>
-      <w:r>
-        <w:rPr>
-          <w:highlight w:val="yellow"/>
-          <w:lang w:val="en-US" w:eastAsia="sv-SE"/>
-        </w:rPr>
-        <w:t xml:space="preserve">, non </w:t>
-      </w:r>
-      <w:proofErr w:type="spellStart"/>
-      <w:r>
-        <w:rPr>
-          <w:highlight w:val="yellow"/>
-          <w:lang w:val="en-US" w:eastAsia="sv-SE"/>
-        </w:rPr>
-        <w:t>laoreet</w:t>
-      </w:r>
-      <w:proofErr w:type="spellEnd"/>
-      <w:r>
-        <w:rPr>
-          <w:highlight w:val="yellow"/>
-          <w:lang w:val="en-US" w:eastAsia="sv-SE"/>
-        </w:rPr>
-        <w:t xml:space="preserve"> </w:t>
-      </w:r>
-      <w:proofErr w:type="spellStart"/>
-      <w:r>
-        <w:rPr>
-          <w:highlight w:val="yellow"/>
-          <w:lang w:val="en-US" w:eastAsia="sv-SE"/>
-        </w:rPr>
-        <w:t>urna</w:t>
-      </w:r>
-      <w:proofErr w:type="spellEnd"/>
-      <w:r>
-        <w:rPr>
-          <w:highlight w:val="yellow"/>
-          <w:lang w:val="en-US" w:eastAsia="sv-SE"/>
-        </w:rPr>
-        <w:t>.</w:t>
-      </w:r>
-      <w:proofErr w:type="gramEnd"/>
-      <w:r>
-        <w:rPr>
-          <w:highlight w:val="yellow"/>
-          <w:lang w:val="en-US" w:eastAsia="sv-SE"/>
-        </w:rPr>
-        <w:t xml:space="preserve"> </w:t>
-      </w:r>
-      <w:proofErr w:type="spellStart"/>
-      <w:proofErr w:type="gramStart"/>
-      <w:r>
-        <w:rPr>
-          <w:highlight w:val="yellow"/>
-          <w:lang w:val="en-US" w:eastAsia="sv-SE"/>
-        </w:rPr>
-        <w:t>Vestibulum</w:t>
-      </w:r>
-      <w:proofErr w:type="spellEnd"/>
-      <w:r>
-        <w:rPr>
-          <w:highlight w:val="yellow"/>
-          <w:lang w:val="en-US" w:eastAsia="sv-SE"/>
-        </w:rPr>
-        <w:t xml:space="preserve"> </w:t>
-      </w:r>
-      <w:proofErr w:type="spellStart"/>
-      <w:r>
-        <w:rPr>
-          <w:highlight w:val="yellow"/>
-          <w:lang w:val="en-US" w:eastAsia="sv-SE"/>
-        </w:rPr>
-        <w:t>quis</w:t>
-      </w:r>
-      <w:proofErr w:type="spellEnd"/>
-      <w:r>
-        <w:rPr>
-          <w:highlight w:val="yellow"/>
-          <w:lang w:val="en-US" w:eastAsia="sv-SE"/>
-        </w:rPr>
-        <w:t xml:space="preserve"> </w:t>
-      </w:r>
-      <w:proofErr w:type="spellStart"/>
-      <w:r>
-        <w:rPr>
-          <w:highlight w:val="yellow"/>
-          <w:lang w:val="en-US" w:eastAsia="sv-SE"/>
-        </w:rPr>
-        <w:t>risus</w:t>
-      </w:r>
-      <w:proofErr w:type="spellEnd"/>
-      <w:r>
-        <w:rPr>
-          <w:highlight w:val="yellow"/>
-          <w:lang w:val="en-US" w:eastAsia="sv-SE"/>
-        </w:rPr>
-        <w:t xml:space="preserve"> </w:t>
-      </w:r>
-      <w:proofErr w:type="spellStart"/>
-      <w:r>
-        <w:rPr>
-          <w:highlight w:val="yellow"/>
-          <w:lang w:val="en-US" w:eastAsia="sv-SE"/>
-        </w:rPr>
-        <w:t>quis</w:t>
-      </w:r>
-      <w:proofErr w:type="spellEnd"/>
-      <w:r>
-        <w:rPr>
-          <w:highlight w:val="yellow"/>
-          <w:lang w:val="en-US" w:eastAsia="sv-SE"/>
-        </w:rPr>
-        <w:t xml:space="preserve"> </w:t>
-      </w:r>
-      <w:proofErr w:type="spellStart"/>
-      <w:r>
-        <w:rPr>
-          <w:highlight w:val="yellow"/>
-          <w:lang w:val="en-US" w:eastAsia="sv-SE"/>
-        </w:rPr>
-        <w:t>diam</w:t>
-      </w:r>
-      <w:proofErr w:type="spellEnd"/>
-      <w:r>
-        <w:rPr>
-          <w:highlight w:val="yellow"/>
-          <w:lang w:val="en-US" w:eastAsia="sv-SE"/>
-        </w:rPr>
-        <w:t xml:space="preserve"> </w:t>
-      </w:r>
-      <w:proofErr w:type="spellStart"/>
-      <w:r>
-        <w:rPr>
-          <w:highlight w:val="yellow"/>
-          <w:lang w:val="en-US" w:eastAsia="sv-SE"/>
-        </w:rPr>
-        <w:t>mattis</w:t>
-      </w:r>
-      <w:proofErr w:type="spellEnd"/>
-      <w:r>
-        <w:rPr>
-          <w:highlight w:val="yellow"/>
-          <w:lang w:val="en-US" w:eastAsia="sv-SE"/>
-        </w:rPr>
-        <w:t xml:space="preserve"> tempus.</w:t>
-      </w:r>
-      <w:proofErr w:type="gramEnd"/>
-      <w:r>
-        <w:rPr>
-          <w:highlight w:val="yellow"/>
-          <w:lang w:val="en-US" w:eastAsia="sv-SE"/>
-        </w:rPr>
-        <w:t xml:space="preserve"> </w:t>
-      </w:r>
-      <w:proofErr w:type="spellStart"/>
-      <w:r>
-        <w:rPr>
-          <w:highlight w:val="yellow"/>
-          <w:lang w:eastAsia="sv-SE"/>
-        </w:rPr>
-        <w:t>Vestibulum</w:t>
-      </w:r>
-      <w:proofErr w:type="spellEnd"/>
-      <w:r>
-        <w:rPr>
-          <w:highlight w:val="yellow"/>
-          <w:lang w:eastAsia="sv-SE"/>
-        </w:rPr>
-        <w:t xml:space="preserve"> </w:t>
-      </w:r>
-      <w:proofErr w:type="spellStart"/>
-      <w:r>
-        <w:rPr>
-          <w:highlight w:val="yellow"/>
-          <w:lang w:eastAsia="sv-SE"/>
-        </w:rPr>
-        <w:t>suscipit</w:t>
-      </w:r>
-      <w:proofErr w:type="spellEnd"/>
-      <w:r>
-        <w:rPr>
-          <w:highlight w:val="yellow"/>
-          <w:lang w:eastAsia="sv-SE"/>
-        </w:rPr>
-        <w:t xml:space="preserve"> </w:t>
-      </w:r>
-      <w:proofErr w:type="spellStart"/>
-      <w:r>
-        <w:rPr>
-          <w:highlight w:val="yellow"/>
-          <w:lang w:eastAsia="sv-SE"/>
-        </w:rPr>
-        <w:t>pretium</w:t>
-      </w:r>
-      <w:proofErr w:type="spellEnd"/>
-      <w:r>
-        <w:rPr>
-          <w:highlight w:val="yellow"/>
-          <w:lang w:eastAsia="sv-SE"/>
-        </w:rPr>
-        <w:t xml:space="preserve"> </w:t>
-      </w:r>
-      <w:proofErr w:type="spellStart"/>
-      <w:r>
-        <w:rPr>
-          <w:highlight w:val="yellow"/>
-          <w:lang w:eastAsia="sv-SE"/>
-        </w:rPr>
-        <w:t>tempor</w:t>
-      </w:r>
-      <w:proofErr w:type="spellEnd"/>
-      <w:r>
-        <w:rPr>
-          <w:highlight w:val="yellow"/>
-          <w:lang w:eastAsia="sv-SE"/>
-        </w:rPr>
-        <w:t>.</w:t>
-      </w:r>
-    </w:p>
-    <w:p>
-      <w:pPr>
-        <w:rPr>
-          <w:lang w:eastAsia="sv-SE"/>
-        </w:rPr>
-      </w:pPr>
     </w:p>
     <w:p>
       <w:pPr>
@@ -13459,7 +11265,7 @@
       <w:rPr>
         <w:noProof/>
       </w:rPr>
-      <w:t>4</w:t>
+      <w:t>1</w:t>
     </w:r>
     <w:r>
       <w:fldChar w:fldCharType="end"/>
@@ -15993,7 +13799,7 @@
 </file>
 
 <file path=customXml/itemProps1.xml><?xml version="1.0" encoding="utf-8"?>
-<ds:datastoreItem xmlns:ds="http://schemas.openxmlformats.org/officeDocument/2006/customXml" ds:itemID="{FB11CBCE-7B5E-4467-B0AD-001A1CEA98E5}">
+<ds:datastoreItem xmlns:ds="http://schemas.openxmlformats.org/officeDocument/2006/customXml" ds:itemID="{0CB0F98E-19E8-44D9-AD86-5B3B2B162096}">
   <ds:schemaRefs>
     <ds:schemaRef ds:uri="http://schemas.openxmlformats.org/officeDocument/2006/bibliography"/>
   </ds:schemaRefs>

</xml_diff>